<commit_message>
Adds changes to research paper.
</commit_message>
<xml_diff>
--- a/wakaru_paper.docx
+++ b/wakaru_paper.docx
@@ -177,7 +177,6 @@
           <w:szCs w:val="40"/>
         </w:rPr>
       </w:pPr>
-      <w:proofErr w:type="spellStart"/>
       <w:r>
         <w:rPr>
           <w:i/>
@@ -186,7 +185,6 @@
         </w:rPr>
         <w:t>Wakaru</w:t>
       </w:r>
-      <w:proofErr w:type="spellEnd"/>
     </w:p>
     <w:p>
       <w:pPr>
@@ -219,23 +217,7 @@
             <w:sz w:val="28"/>
             <w:szCs w:val="28"/>
           </w:rPr>
-          <w:t>Carl Richm</w:t>
-        </w:r>
-        <w:r>
-          <w:rPr>
-            <w:rStyle w:val="Hyperlink"/>
-            <w:sz w:val="28"/>
-            <w:szCs w:val="28"/>
-          </w:rPr>
-          <w:t>o</w:t>
-        </w:r>
-        <w:r>
-          <w:rPr>
-            <w:rStyle w:val="Hyperlink"/>
-            <w:sz w:val="28"/>
-            <w:szCs w:val="28"/>
-          </w:rPr>
-          <w:t>nd</w:t>
+          <w:t>Carl Richmond</w:t>
         </w:r>
       </w:hyperlink>
     </w:p>
@@ -535,20 +517,7 @@
           <w:rFonts w:ascii="Times New Roman" w:hAnsi="Times New Roman" w:cs="Times New Roman"/>
         </w:rPr>
         <w:tab/>
-      </w:r>
-      <w:proofErr w:type="spellStart"/>
-      <w:r>
-        <w:rPr>
-          <w:rFonts w:ascii="Times New Roman" w:hAnsi="Times New Roman" w:cs="Times New Roman"/>
-        </w:rPr>
-        <w:t>Wakaru</w:t>
-      </w:r>
-      <w:proofErr w:type="spellEnd"/>
-      <w:r>
-        <w:rPr>
-          <w:rFonts w:ascii="Times New Roman" w:hAnsi="Times New Roman" w:cs="Times New Roman"/>
-        </w:rPr>
-        <w:t xml:space="preserve">, the tone analyzer app, aims to present these conclusions to businesses in an easy to understand manner.  </w:t>
+        <w:t xml:space="preserve">Wakaru, the tone analyzer app, aims to present these conclusions to businesses in an easy to understand manner.  </w:t>
       </w:r>
     </w:p>
     <w:p>
@@ -686,23 +655,7 @@
           <w:lang w:bidi="en-US"/>
         </w:rPr>
         <w:tab/>
-        <w:t xml:space="preserve">The work around </w:t>
-      </w:r>
-      <w:proofErr w:type="spellStart"/>
-      <w:r>
-        <w:rPr>
-          <w:rFonts w:ascii="Times New Roman" w:hAnsi="Times New Roman" w:cs="Times New Roman"/>
-          <w:lang w:bidi="en-US"/>
-        </w:rPr>
-        <w:t>Wakaru</w:t>
-      </w:r>
-      <w:proofErr w:type="spellEnd"/>
-      <w:r>
-        <w:rPr>
-          <w:rFonts w:ascii="Times New Roman" w:hAnsi="Times New Roman" w:cs="Times New Roman"/>
-          <w:lang w:bidi="en-US"/>
-        </w:rPr>
-        <w:t xml:space="preserve"> does not involve contributing any new ideas to the field of natural language processing, but rather how a business can deal with the resulting data in a statistically sound way. It aims to answer the question of whether a business can use the data from IBM Watson’s API to inform its practices in Customer Service departments. </w:t>
+        <w:t xml:space="preserve">The work around Wakaru does not involve contributing any new ideas to the field of natural language processing, but rather how a business can deal with the resulting data in a statistically sound way. It aims to answer the question of whether a business can use the data from IBM Watson’s API to inform its practices in Customer Service departments. </w:t>
       </w:r>
     </w:p>
     <w:p>
@@ -747,23 +700,7 @@
           <w:rFonts w:ascii="Times New Roman" w:hAnsi="Times New Roman" w:cs="Times New Roman"/>
           <w:lang w:bidi="en-US"/>
         </w:rPr>
-        <w:t xml:space="preserve">The sample size for </w:t>
-      </w:r>
-      <w:proofErr w:type="spellStart"/>
-      <w:r>
-        <w:rPr>
-          <w:rFonts w:ascii="Times New Roman" w:hAnsi="Times New Roman" w:cs="Times New Roman"/>
-          <w:lang w:bidi="en-US"/>
-        </w:rPr>
-        <w:t>Wakaru</w:t>
-      </w:r>
-      <w:proofErr w:type="spellEnd"/>
-      <w:r>
-        <w:rPr>
-          <w:rFonts w:ascii="Times New Roman" w:hAnsi="Times New Roman" w:cs="Times New Roman"/>
-          <w:lang w:bidi="en-US"/>
-        </w:rPr>
-        <w:t xml:space="preserve"> was determined using the following equation</w:t>
+        <w:t>The sample size for Wakaru was determined using the following equation</w:t>
       </w:r>
       <w:r>
         <w:rPr>
@@ -944,6 +881,7 @@
           <w:id w:val="-1914391523"/>
           <w:citation/>
         </w:sdtPr>
+        <w:sdtEndPr/>
         <w:sdtContent>
           <w:r>
             <w:rPr>
@@ -1304,23 +1242,7 @@
           <w:rFonts w:ascii="Times New Roman" w:hAnsi="Times New Roman" w:cs="Times New Roman"/>
           <w:lang w:bidi="en-US"/>
         </w:rPr>
-        <w:t xml:space="preserve"> is statistically insignificant and cannot help </w:t>
-      </w:r>
-      <w:proofErr w:type="gramStart"/>
-      <w:r>
-        <w:rPr>
-          <w:rFonts w:ascii="Times New Roman" w:hAnsi="Times New Roman" w:cs="Times New Roman"/>
-          <w:lang w:bidi="en-US"/>
-        </w:rPr>
-        <w:t>inform</w:t>
-      </w:r>
-      <w:proofErr w:type="gramEnd"/>
-      <w:r>
-        <w:rPr>
-          <w:rFonts w:ascii="Times New Roman" w:hAnsi="Times New Roman" w:cs="Times New Roman"/>
-          <w:lang w:bidi="en-US"/>
-        </w:rPr>
-        <w:t xml:space="preserve"> whether an interaction was ultimately good or bad</w:t>
+        <w:t xml:space="preserve"> is statistically insignificant and cannot help inform whether an interaction was ultimately good or bad</w:t>
       </w:r>
       <w:r>
         <w:rPr>
@@ -1413,8 +1335,189 @@
         <w:rPr>
           <w:rFonts w:ascii="Times New Roman" w:hAnsi="Times New Roman" w:cs="Times New Roman"/>
         </w:rPr>
-        <w:t xml:space="preserve">To differentiate emails, </w:t>
-      </w:r>
+        <w:t xml:space="preserve">To differentiate the good emails from the bad, the tonal categories with the strongest correlations were </w:t>
+      </w:r>
+      <w:r>
+        <w:rPr>
+          <w:rFonts w:ascii="Times New Roman" w:hAnsi="Times New Roman" w:cs="Times New Roman"/>
+        </w:rPr>
+        <w:t>combined into scores. The Pearson Correlation Coeffici</w:t>
+      </w:r>
+      <w:r>
+        <w:rPr>
+          <w:rFonts w:ascii="Times New Roman" w:hAnsi="Times New Roman" w:cs="Times New Roman"/>
+        </w:rPr>
+        <w:t>ent or Bivariate Correlation were</w:t>
+      </w:r>
+      <w:r>
+        <w:rPr>
+          <w:rFonts w:ascii="Times New Roman" w:hAnsi="Times New Roman" w:cs="Times New Roman"/>
+        </w:rPr>
+        <w:t xml:space="preserve"> used to rank the relationships between the different tonal categories. </w:t>
+      </w:r>
+    </w:p>
+    <w:p>
+      <w:pPr>
+        <w:jc w:val="center"/>
+        <w:rPr>
+          <w:rFonts w:ascii="Times New Roman" w:hAnsi="Times New Roman" w:cs="Times New Roman"/>
+        </w:rPr>
+      </w:pPr>
+      <w:r>
+        <w:rPr>
+          <w:rFonts w:ascii="Times New Roman" w:hAnsi="Times New Roman" w:cs="Times New Roman"/>
+        </w:rPr>
+        <w:drawing>
+          <wp:inline distT="0" distB="0" distL="0" distR="0" wp14:anchorId="7F10FB0E" wp14:editId="46FE9746">
+            <wp:extent cx="2971194" cy="1551940"/>
+            <wp:effectExtent l="0" t="0" r="635" b="0"/>
+            <wp:docPr id="3" name="Picture 3"/>
+            <wp:cNvGraphicFramePr>
+              <a:graphicFrameLocks xmlns:a="http://schemas.openxmlformats.org/drawingml/2006/main" noChangeAspect="1"/>
+            </wp:cNvGraphicFramePr>
+            <a:graphic xmlns:a="http://schemas.openxmlformats.org/drawingml/2006/main">
+              <a:graphicData uri="http://schemas.openxmlformats.org/drawingml/2006/picture">
+                <pic:pic xmlns:pic="http://schemas.openxmlformats.org/drawingml/2006/picture">
+                  <pic:nvPicPr>
+                    <pic:cNvPr id="1" name=""/>
+                    <pic:cNvPicPr/>
+                  </pic:nvPicPr>
+                  <pic:blipFill>
+                    <a:blip r:embed="rId13"/>
+                    <a:stretch>
+                      <a:fillRect/>
+                    </a:stretch>
+                  </pic:blipFill>
+                  <pic:spPr>
+                    <a:xfrm>
+                      <a:off x="0" y="0"/>
+                      <a:ext cx="3011547" cy="1573018"/>
+                    </a:xfrm>
+                    <a:prstGeom prst="rect">
+                      <a:avLst/>
+                    </a:prstGeom>
+                  </pic:spPr>
+                </pic:pic>
+              </a:graphicData>
+            </a:graphic>
+          </wp:inline>
+        </w:drawing>
+      </w:r>
+    </w:p>
+    <w:p>
+      <w:pPr>
+        <w:rPr>
+          <w:rFonts w:ascii="Times New Roman" w:hAnsi="Times New Roman" w:cs="Times New Roman"/>
+        </w:rPr>
+      </w:pPr>
+      <w:r>
+        <w:rPr>
+          <w:rFonts w:ascii="Times New Roman" w:hAnsi="Times New Roman" w:cs="Times New Roman"/>
+        </w:rPr>
+        <w:tab/>
+      </w:r>
+      <w:r>
+        <w:rPr>
+          <w:rFonts w:ascii="Times New Roman" w:hAnsi="Times New Roman" w:cs="Times New Roman"/>
+        </w:rPr>
+        <w:t xml:space="preserve">Through linear regressions and looking at the STDEV of all the categories, Joy and Sadness stood out as being strongly correlated to the categories of the emails, while also being moderately negatively correlated to each other. Their relationship with one another, calculated using the Pearson Correlation, and their other strongest relationships are displayed below. </w:t>
+      </w:r>
+    </w:p>
+    <w:p>
+      <w:pPr>
+        <w:rPr>
+          <w:rFonts w:ascii="Times New Roman" w:hAnsi="Times New Roman" w:cs="Times New Roman"/>
+        </w:rPr>
+      </w:pPr>
+      <w:r>
+        <w:rPr>
+          <w:rFonts w:ascii="Times New Roman" w:hAnsi="Times New Roman" w:cs="Times New Roman"/>
+          <w:noProof/>
+        </w:rPr>
+        <w:drawing>
+          <wp:anchor distT="0" distB="0" distL="114300" distR="114300" simplePos="0" relativeHeight="251659264" behindDoc="1" locked="0" layoutInCell="1" allowOverlap="1" wp14:anchorId="752FAC2F" wp14:editId="6A2B3842">
+            <wp:simplePos x="0" y="0"/>
+            <wp:positionH relativeFrom="column">
+              <wp:posOffset>-633095</wp:posOffset>
+            </wp:positionH>
+            <wp:positionV relativeFrom="paragraph">
+              <wp:posOffset>287020</wp:posOffset>
+            </wp:positionV>
+            <wp:extent cx="7420610" cy="515569"/>
+            <wp:effectExtent l="0" t="0" r="0" b="0"/>
+            <wp:wrapNone/>
+            <wp:docPr id="4" name="Picture 4" descr="../../../../Desktop/breakdown.jpeg"/>
+            <wp:cNvGraphicFramePr>
+              <a:graphicFrameLocks xmlns:a="http://schemas.openxmlformats.org/drawingml/2006/main" noChangeAspect="1"/>
+            </wp:cNvGraphicFramePr>
+            <a:graphic xmlns:a="http://schemas.openxmlformats.org/drawingml/2006/main">
+              <a:graphicData uri="http://schemas.openxmlformats.org/drawingml/2006/picture">
+                <pic:pic xmlns:pic="http://schemas.openxmlformats.org/drawingml/2006/picture">
+                  <pic:nvPicPr>
+                    <pic:cNvPr id="0" name="Picture 1" descr="../../../../Desktop/breakdown.jpeg"/>
+                    <pic:cNvPicPr>
+                      <a:picLocks noChangeAspect="1" noChangeArrowheads="1"/>
+                    </pic:cNvPicPr>
+                  </pic:nvPicPr>
+                  <pic:blipFill>
+                    <a:blip r:embed="rId14">
+                      <a:extLst>
+                        <a:ext uri="{28A0092B-C50C-407E-A947-70E740481C1C}">
+                          <a14:useLocalDpi xmlns:a14="http://schemas.microsoft.com/office/drawing/2010/main" val="0"/>
+                        </a:ext>
+                      </a:extLst>
+                    </a:blip>
+                    <a:srcRect/>
+                    <a:stretch>
+                      <a:fillRect/>
+                    </a:stretch>
+                  </pic:blipFill>
+                  <pic:spPr bwMode="auto">
+                    <a:xfrm>
+                      <a:off x="0" y="0"/>
+                      <a:ext cx="7420610" cy="515569"/>
+                    </a:xfrm>
+                    <a:prstGeom prst="rect">
+                      <a:avLst/>
+                    </a:prstGeom>
+                    <a:noFill/>
+                    <a:ln>
+                      <a:noFill/>
+                    </a:ln>
+                  </pic:spPr>
+                </pic:pic>
+              </a:graphicData>
+            </a:graphic>
+            <wp14:sizeRelH relativeFrom="page">
+              <wp14:pctWidth>0</wp14:pctWidth>
+            </wp14:sizeRelH>
+            <wp14:sizeRelV relativeFrom="page">
+              <wp14:pctHeight>0</wp14:pctHeight>
+            </wp14:sizeRelV>
+          </wp:anchor>
+        </w:drawing>
+      </w:r>
+    </w:p>
+    <w:p>
+      <w:pPr>
+        <w:rPr>
+          <w:rFonts w:ascii="Times New Roman" w:hAnsi="Times New Roman" w:cs="Times New Roman"/>
+        </w:rPr>
+      </w:pPr>
+    </w:p>
+    <w:p>
+      <w:pPr>
+        <w:rPr>
+          <w:rFonts w:ascii="Times New Roman" w:hAnsi="Times New Roman" w:cs="Times New Roman"/>
+        </w:rPr>
+      </w:pPr>
+    </w:p>
+    <w:p>
+      <w:pPr>
+        <w:rPr>
+          <w:rFonts w:ascii="Times New Roman" w:hAnsi="Times New Roman" w:cs="Times New Roman"/>
+        </w:rPr>
+      </w:pPr>
     </w:p>
     <w:p>
       <w:pPr>
@@ -1431,11 +1534,52 @@
       </w:pPr>
       <w:bookmarkStart w:id="0" w:name="_GoBack"/>
       <w:bookmarkEnd w:id="0"/>
-    </w:p>
-    <w:p>
-      <w:pPr>
-        <w:rPr>
-          <w:rFonts w:ascii="Times New Roman" w:hAnsi="Times New Roman" w:cs="Times New Roman"/>
+      <w:r>
+        <w:rPr>
+          <w:rFonts w:ascii="Times New Roman" w:hAnsi="Times New Roman" w:cs="Times New Roman"/>
+        </w:rPr>
+        <w:t xml:space="preserve"> </w:t>
+      </w:r>
+    </w:p>
+    <w:p>
+      <w:pPr>
+        <w:pStyle w:val="Heading1"/>
+        <w:rPr>
+          <w:rFonts w:asciiTheme="minorHAnsi" w:eastAsiaTheme="minorHAnsi" w:hAnsiTheme="minorHAnsi" w:cstheme="minorBidi"/>
+          <w:b w:val="0"/>
+          <w:bCs w:val="0"/>
+          <w:color w:val="auto"/>
+          <w:sz w:val="24"/>
+          <w:szCs w:val="24"/>
+          <w:lang w:bidi="ar-SA"/>
+        </w:rPr>
+      </w:pPr>
+    </w:p>
+    <w:p>
+      <w:pPr>
+        <w:pStyle w:val="Heading1"/>
+        <w:rPr>
+          <w:rFonts w:asciiTheme="minorHAnsi" w:eastAsiaTheme="minorHAnsi" w:hAnsiTheme="minorHAnsi" w:cstheme="minorBidi"/>
+          <w:b w:val="0"/>
+          <w:bCs w:val="0"/>
+          <w:color w:val="auto"/>
+          <w:sz w:val="24"/>
+          <w:szCs w:val="24"/>
+          <w:lang w:bidi="ar-SA"/>
+        </w:rPr>
+      </w:pPr>
+    </w:p>
+    <w:p>
+      <w:pPr>
+        <w:pStyle w:val="Heading1"/>
+        <w:rPr>
+          <w:rFonts w:asciiTheme="minorHAnsi" w:eastAsiaTheme="minorHAnsi" w:hAnsiTheme="minorHAnsi" w:cstheme="minorBidi"/>
+          <w:b w:val="0"/>
+          <w:bCs w:val="0"/>
+          <w:color w:val="auto"/>
+          <w:sz w:val="24"/>
+          <w:szCs w:val="24"/>
+          <w:lang w:bidi="ar-SA"/>
         </w:rPr>
       </w:pPr>
     </w:p>
@@ -2822,7 +2966,7 @@
 </file>
 
 <file path=customXml/itemProps1.xml><?xml version="1.0" encoding="utf-8"?>
-<ds:datastoreItem xmlns:ds="http://schemas.openxmlformats.org/officeDocument/2006/customXml" ds:itemID="{2DD29DB4-7F35-3E4C-BC89-467932CDB312}">
+<ds:datastoreItem xmlns:ds="http://schemas.openxmlformats.org/officeDocument/2006/customXml" ds:itemID="{22A1332A-EC73-944D-9B10-F4F162C03E9E}">
   <ds:schemaRefs>
     <ds:schemaRef ds:uri="http://schemas.openxmlformats.org/officeDocument/2006/bibliography"/>
   </ds:schemaRefs>

</xml_diff>

<commit_message>
Adds grammatical changes to readme.
</commit_message>
<xml_diff>
--- a/wakaru_paper.docx
+++ b/wakaru_paper.docx
@@ -1479,7 +1479,19 @@
         <w:rPr>
           <w:rFonts w:ascii="Times New Roman" w:hAnsi="Times New Roman" w:cs="Times New Roman"/>
         </w:rPr>
-        <w:t xml:space="preserve"> outside of the scope of what is normally considered statistically</w:t>
+        <w:t xml:space="preserve"> outside </w:t>
+      </w:r>
+      <w:r>
+        <w:rPr>
+          <w:rFonts w:ascii="Times New Roman" w:hAnsi="Times New Roman" w:cs="Times New Roman"/>
+        </w:rPr>
+        <w:t>of the scope of what is</w:t>
+      </w:r>
+      <w:r>
+        <w:rPr>
+          <w:rFonts w:ascii="Times New Roman" w:hAnsi="Times New Roman" w:cs="Times New Roman"/>
+        </w:rPr>
+        <w:t xml:space="preserve"> considered statistically</w:t>
       </w:r>
       <w:r>
         <w:rPr>
@@ -1500,175 +1512,6 @@
           <w:rFonts w:ascii="Times New Roman" w:hAnsi="Times New Roman" w:cs="Times New Roman"/>
         </w:rPr>
       </w:pPr>
-    </w:p>
-    <w:p>
-      <w:pPr>
-        <w:rPr>
-          <w:rFonts w:ascii="Times New Roman" w:hAnsi="Times New Roman" w:cs="Times New Roman"/>
-        </w:rPr>
-      </w:pPr>
-    </w:p>
-    <w:p>
-      <w:pPr>
-        <w:rPr>
-          <w:rFonts w:ascii="Times New Roman" w:hAnsi="Times New Roman" w:cs="Times New Roman"/>
-        </w:rPr>
-      </w:pPr>
-    </w:p>
-    <w:p>
-      <w:pPr>
-        <w:rPr>
-          <w:rFonts w:ascii="Times New Roman" w:hAnsi="Times New Roman" w:cs="Times New Roman"/>
-        </w:rPr>
-      </w:pPr>
-    </w:p>
-    <w:p>
-      <w:pPr>
-        <w:jc w:val="center"/>
-        <w:rPr>
-          <w:rFonts w:ascii="Times New Roman" w:hAnsi="Times New Roman" w:cs="Times New Roman"/>
-        </w:rPr>
-      </w:pPr>
-    </w:p>
-    <w:p>
-      <w:pPr>
-        <w:jc w:val="center"/>
-        <w:rPr>
-          <w:rFonts w:ascii="Times New Roman" w:hAnsi="Times New Roman" w:cs="Times New Roman"/>
-        </w:rPr>
-      </w:pPr>
-      <w:r>
-        <w:rPr>
-          <w:rFonts w:ascii="Times New Roman" w:hAnsi="Times New Roman" w:cs="Times New Roman"/>
-          <w:noProof/>
-        </w:rPr>
-        <w:drawing>
-          <wp:inline distT="0" distB="0" distL="0" distR="0" wp14:anchorId="5BEC60C7" wp14:editId="720CC9E7">
-            <wp:extent cx="4965700" cy="2070100"/>
-            <wp:effectExtent l="0" t="0" r="12700" b="12700"/>
-            <wp:docPr id="10" name="Picture 10" descr="../../../../Desktop/joy_line_fit.png"/>
-            <wp:cNvGraphicFramePr>
-              <a:graphicFrameLocks xmlns:a="http://schemas.openxmlformats.org/drawingml/2006/main" noChangeAspect="1"/>
-            </wp:cNvGraphicFramePr>
-            <a:graphic xmlns:a="http://schemas.openxmlformats.org/drawingml/2006/main">
-              <a:graphicData uri="http://schemas.openxmlformats.org/drawingml/2006/picture">
-                <pic:pic xmlns:pic="http://schemas.openxmlformats.org/drawingml/2006/picture">
-                  <pic:nvPicPr>
-                    <pic:cNvPr id="0" name="Picture 1" descr="../../../../Desktop/joy_line_fit.png"/>
-                    <pic:cNvPicPr>
-                      <a:picLocks noChangeAspect="1" noChangeArrowheads="1"/>
-                    </pic:cNvPicPr>
-                  </pic:nvPicPr>
-                  <pic:blipFill>
-                    <a:blip r:embed="rId14">
-                      <a:extLst>
-                        <a:ext uri="{28A0092B-C50C-407E-A947-70E740481C1C}">
-                          <a14:useLocalDpi xmlns:a14="http://schemas.microsoft.com/office/drawing/2010/main" val="0"/>
-                        </a:ext>
-                      </a:extLst>
-                    </a:blip>
-                    <a:srcRect/>
-                    <a:stretch>
-                      <a:fillRect/>
-                    </a:stretch>
-                  </pic:blipFill>
-                  <pic:spPr bwMode="auto">
-                    <a:xfrm>
-                      <a:off x="0" y="0"/>
-                      <a:ext cx="4965700" cy="2070100"/>
-                    </a:xfrm>
-                    <a:prstGeom prst="rect">
-                      <a:avLst/>
-                    </a:prstGeom>
-                    <a:noFill/>
-                    <a:ln>
-                      <a:noFill/>
-                    </a:ln>
-                  </pic:spPr>
-                </pic:pic>
-              </a:graphicData>
-            </a:graphic>
-          </wp:inline>
-        </w:drawing>
-      </w:r>
-    </w:p>
-    <w:p>
-      <w:pPr>
-        <w:jc w:val="center"/>
-        <w:rPr>
-          <w:rFonts w:ascii="Times New Roman" w:hAnsi="Times New Roman" w:cs="Times New Roman"/>
-        </w:rPr>
-      </w:pPr>
-    </w:p>
-    <w:p>
-      <w:pPr>
-        <w:jc w:val="center"/>
-        <w:rPr>
-          <w:rFonts w:ascii="Times New Roman" w:hAnsi="Times New Roman" w:cs="Times New Roman"/>
-        </w:rPr>
-      </w:pPr>
-    </w:p>
-    <w:p>
-      <w:pPr>
-        <w:jc w:val="center"/>
-        <w:rPr>
-          <w:rFonts w:ascii="Times New Roman" w:hAnsi="Times New Roman" w:cs="Times New Roman"/>
-        </w:rPr>
-      </w:pPr>
-      <w:r>
-        <w:rPr>
-          <w:rFonts w:ascii="Times New Roman" w:hAnsi="Times New Roman" w:cs="Times New Roman"/>
-          <w:noProof/>
-        </w:rPr>
-        <w:drawing>
-          <wp:inline distT="0" distB="0" distL="0" distR="0" wp14:anchorId="12CE9863" wp14:editId="38B0666C">
-            <wp:extent cx="4965700" cy="2070100"/>
-            <wp:effectExtent l="0" t="0" r="12700" b="12700"/>
-            <wp:docPr id="11" name="Picture 11" descr="../../../../Desktop/sadness_line_fit.png"/>
-            <wp:cNvGraphicFramePr>
-              <a:graphicFrameLocks xmlns:a="http://schemas.openxmlformats.org/drawingml/2006/main" noChangeAspect="1"/>
-            </wp:cNvGraphicFramePr>
-            <a:graphic xmlns:a="http://schemas.openxmlformats.org/drawingml/2006/main">
-              <a:graphicData uri="http://schemas.openxmlformats.org/drawingml/2006/picture">
-                <pic:pic xmlns:pic="http://schemas.openxmlformats.org/drawingml/2006/picture">
-                  <pic:nvPicPr>
-                    <pic:cNvPr id="0" name="Picture 2" descr="../../../../Desktop/sadness_line_fit.png"/>
-                    <pic:cNvPicPr>
-                      <a:picLocks noChangeAspect="1" noChangeArrowheads="1"/>
-                    </pic:cNvPicPr>
-                  </pic:nvPicPr>
-                  <pic:blipFill>
-                    <a:blip r:embed="rId15">
-                      <a:extLst>
-                        <a:ext uri="{28A0092B-C50C-407E-A947-70E740481C1C}">
-                          <a14:useLocalDpi xmlns:a14="http://schemas.microsoft.com/office/drawing/2010/main" val="0"/>
-                        </a:ext>
-                      </a:extLst>
-                    </a:blip>
-                    <a:srcRect/>
-                    <a:stretch>
-                      <a:fillRect/>
-                    </a:stretch>
-                  </pic:blipFill>
-                  <pic:spPr bwMode="auto">
-                    <a:xfrm>
-                      <a:off x="0" y="0"/>
-                      <a:ext cx="4965700" cy="2070100"/>
-                    </a:xfrm>
-                    <a:prstGeom prst="rect">
-                      <a:avLst/>
-                    </a:prstGeom>
-                    <a:noFill/>
-                    <a:ln>
-                      <a:noFill/>
-                    </a:ln>
-                  </pic:spPr>
-                </pic:pic>
-              </a:graphicData>
-            </a:graphic>
-          </wp:inline>
-        </w:drawing>
-      </w:r>
     </w:p>
     <w:p>
       <w:pPr>
@@ -1770,7 +1613,7 @@
                     </pic:cNvPicPr>
                   </pic:nvPicPr>
                   <pic:blipFill>
-                    <a:blip r:embed="rId16">
+                    <a:blip r:embed="rId14">
                       <a:extLst>
                         <a:ext uri="{28A0092B-C50C-407E-A947-70E740481C1C}">
                           <a14:useLocalDpi xmlns:a14="http://schemas.microsoft.com/office/drawing/2010/main" val="0"/>
@@ -1868,20 +1711,6 @@
         </w:rPr>
         <w:t xml:space="preserve"> that is moderately correlated.</w:t>
       </w:r>
-    </w:p>
-    <w:p>
-      <w:pPr>
-        <w:rPr>
-          <w:rFonts w:ascii="Times New Roman" w:hAnsi="Times New Roman" w:cs="Times New Roman"/>
-        </w:rPr>
-      </w:pPr>
-    </w:p>
-    <w:p>
-      <w:pPr>
-        <w:rPr>
-          <w:rFonts w:ascii="Times New Roman" w:hAnsi="Times New Roman" w:cs="Times New Roman"/>
-        </w:rPr>
-      </w:pPr>
     </w:p>
     <w:p>
       <w:pPr>
@@ -2063,7 +1892,13 @@
         <w:rPr>
           <w:rFonts w:ascii="Times New Roman" w:hAnsi="Times New Roman" w:cs="Times New Roman"/>
         </w:rPr>
-        <w:t xml:space="preserve"> extenuate the relationships that would not be easily identifiable otherwise</w:t>
+        <w:t xml:space="preserve"> accentuate</w:t>
+      </w:r>
+      <w:r>
+        <w:rPr>
+          <w:rFonts w:ascii="Times New Roman" w:hAnsi="Times New Roman" w:cs="Times New Roman"/>
+        </w:rPr>
+        <w:t xml:space="preserve"> the relationships that would not be easily identifiable otherwise</w:t>
       </w:r>
       <w:r>
         <w:rPr>
@@ -2115,7 +1950,7 @@
                     </pic:cNvPicPr>
                   </pic:nvPicPr>
                   <pic:blipFill>
-                    <a:blip r:embed="rId17">
+                    <a:blip r:embed="rId15">
                       <a:extLst>
                         <a:ext uri="{28A0092B-C50C-407E-A947-70E740481C1C}">
                           <a14:useLocalDpi xmlns:a14="http://schemas.microsoft.com/office/drawing/2010/main" val="0"/>
@@ -2346,7 +2181,43 @@
           <w:szCs w:val="24"/>
           <w:lang w:bidi="ar-SA"/>
         </w:rPr>
-        <w:t xml:space="preserve"> Dissatisfaction Score is designed to use Sadness as a coefficient to the difference of the other metrics that negatively correlate with it, to extenuate the relationships that would not be easily identifiable otherwise. </w:t>
+        <w:t xml:space="preserve"> Dissatisfaction Score is designed to use Sadness as a coefficient to the difference of the other metrics that negatively</w:t>
+      </w:r>
+      <w:r>
+        <w:rPr>
+          <w:rFonts w:asciiTheme="minorHAnsi" w:eastAsiaTheme="minorHAnsi" w:hAnsiTheme="minorHAnsi" w:cstheme="minorBidi"/>
+          <w:b w:val="0"/>
+          <w:bCs w:val="0"/>
+          <w:color w:val="auto"/>
+          <w:sz w:val="24"/>
+          <w:szCs w:val="24"/>
+          <w:lang w:bidi="ar-SA"/>
+        </w:rPr>
+        <w:t xml:space="preserve"> </w:t>
+      </w:r>
+      <w:r>
+        <w:rPr>
+          <w:rFonts w:asciiTheme="minorHAnsi" w:eastAsiaTheme="minorHAnsi" w:hAnsiTheme="minorHAnsi" w:cstheme="minorBidi"/>
+          <w:b w:val="0"/>
+          <w:bCs w:val="0"/>
+          <w:color w:val="auto"/>
+          <w:sz w:val="24"/>
+          <w:szCs w:val="24"/>
+          <w:lang w:bidi="ar-SA"/>
+        </w:rPr>
+        <w:t>correlate with it, to accentuate</w:t>
+      </w:r>
+      <w:r>
+        <w:rPr>
+          <w:rFonts w:asciiTheme="minorHAnsi" w:eastAsiaTheme="minorHAnsi" w:hAnsiTheme="minorHAnsi" w:cstheme="minorBidi"/>
+          <w:b w:val="0"/>
+          <w:bCs w:val="0"/>
+          <w:color w:val="auto"/>
+          <w:sz w:val="24"/>
+          <w:szCs w:val="24"/>
+          <w:lang w:bidi="ar-SA"/>
+        </w:rPr>
+        <w:t xml:space="preserve"> the relationships that would not be easily identifiable otherwise. </w:t>
       </w:r>
     </w:p>
     <w:p/>
@@ -2376,7 +2247,7 @@
                     </pic:cNvPicPr>
                   </pic:nvPicPr>
                   <pic:blipFill>
-                    <a:blip r:embed="rId18">
+                    <a:blip r:embed="rId16">
                       <a:extLst>
                         <a:ext uri="{28A0092B-C50C-407E-A947-70E740481C1C}">
                           <a14:useLocalDpi xmlns:a14="http://schemas.microsoft.com/office/drawing/2010/main" val="0"/>
@@ -2457,10 +2328,7 @@
       </w:r>
     </w:p>
     <w:p/>
-    <w:p>
-      <w:bookmarkStart w:id="0" w:name="_GoBack"/>
-      <w:bookmarkEnd w:id="0"/>
-    </w:p>
+    <w:p/>
     <w:p/>
     <w:p>
       <w:r>
@@ -2485,7 +2353,7 @@
                     </pic:cNvPicPr>
                   </pic:nvPicPr>
                   <pic:blipFill>
-                    <a:blip r:embed="rId19">
+                    <a:blip r:embed="rId17">
                       <a:extLst>
                         <a:ext uri="{28A0092B-C50C-407E-A947-70E740481C1C}">
                           <a14:useLocalDpi xmlns:a14="http://schemas.microsoft.com/office/drawing/2010/main" val="0"/>
@@ -2531,7 +2399,589 @@
           <w:lang w:bidi="ar-SA"/>
         </w:rPr>
       </w:pPr>
-    </w:p>
+      <w:r>
+        <w:rPr>
+          <w:rFonts w:asciiTheme="minorHAnsi" w:eastAsiaTheme="minorHAnsi" w:hAnsiTheme="minorHAnsi" w:cstheme="minorBidi"/>
+          <w:b w:val="0"/>
+          <w:bCs w:val="0"/>
+          <w:color w:val="auto"/>
+          <w:sz w:val="24"/>
+          <w:szCs w:val="24"/>
+          <w:lang w:bidi="ar-SA"/>
+        </w:rPr>
+        <w:t>Wakaru looks at the percentile</w:t>
+      </w:r>
+      <w:r>
+        <w:rPr>
+          <w:rFonts w:asciiTheme="minorHAnsi" w:eastAsiaTheme="minorHAnsi" w:hAnsiTheme="minorHAnsi" w:cstheme="minorBidi"/>
+          <w:b w:val="0"/>
+          <w:bCs w:val="0"/>
+          <w:color w:val="auto"/>
+          <w:sz w:val="24"/>
+          <w:szCs w:val="24"/>
+          <w:lang w:bidi="ar-SA"/>
+        </w:rPr>
+        <w:t xml:space="preserve"> rank</w:t>
+      </w:r>
+      <w:r>
+        <w:rPr>
+          <w:rFonts w:asciiTheme="minorHAnsi" w:eastAsiaTheme="minorHAnsi" w:hAnsiTheme="minorHAnsi" w:cstheme="minorBidi"/>
+          <w:b w:val="0"/>
+          <w:bCs w:val="0"/>
+          <w:color w:val="auto"/>
+          <w:sz w:val="24"/>
+          <w:szCs w:val="24"/>
+          <w:lang w:bidi="ar-SA"/>
+        </w:rPr>
+        <w:t xml:space="preserve"> of </w:t>
+      </w:r>
+      <w:r>
+        <w:rPr>
+          <w:rFonts w:asciiTheme="minorHAnsi" w:eastAsiaTheme="minorHAnsi" w:hAnsiTheme="minorHAnsi" w:cstheme="minorBidi"/>
+          <w:b w:val="0"/>
+          <w:bCs w:val="0"/>
+          <w:color w:val="auto"/>
+          <w:sz w:val="24"/>
+          <w:szCs w:val="24"/>
+          <w:lang w:bidi="ar-SA"/>
+        </w:rPr>
+        <w:t>each score</w:t>
+      </w:r>
+      <w:r>
+        <w:rPr>
+          <w:rFonts w:asciiTheme="minorHAnsi" w:eastAsiaTheme="minorHAnsi" w:hAnsiTheme="minorHAnsi" w:cstheme="minorBidi"/>
+          <w:b w:val="0"/>
+          <w:bCs w:val="0"/>
+          <w:color w:val="auto"/>
+          <w:sz w:val="24"/>
+          <w:szCs w:val="24"/>
+          <w:lang w:bidi="ar-SA"/>
+        </w:rPr>
+        <w:t>—enjoyment, dissatisfaction and big 5 score—within each tonal category (good, mediu</w:t>
+      </w:r>
+      <w:r>
+        <w:rPr>
+          <w:rFonts w:asciiTheme="minorHAnsi" w:eastAsiaTheme="minorHAnsi" w:hAnsiTheme="minorHAnsi" w:cstheme="minorBidi"/>
+          <w:b w:val="0"/>
+          <w:bCs w:val="0"/>
+          <w:color w:val="auto"/>
+          <w:sz w:val="24"/>
+          <w:szCs w:val="24"/>
+          <w:lang w:bidi="ar-SA"/>
+        </w:rPr>
+        <w:t>m, bad). Each score is therefore given three different percentile ranks, which indicate it’s placement in relation to the other emails of that category. A very well written email may have an enjoyment score breakdown of: 50</w:t>
+      </w:r>
+      <w:r>
+        <w:rPr>
+          <w:rFonts w:asciiTheme="minorHAnsi" w:eastAsiaTheme="minorHAnsi" w:hAnsiTheme="minorHAnsi" w:cstheme="minorBidi"/>
+          <w:b w:val="0"/>
+          <w:bCs w:val="0"/>
+          <w:color w:val="auto"/>
+          <w:sz w:val="24"/>
+          <w:szCs w:val="24"/>
+          <w:vertAlign w:val="superscript"/>
+          <w:lang w:bidi="ar-SA"/>
+        </w:rPr>
+        <w:t>th</w:t>
+      </w:r>
+      <w:r>
+        <w:rPr>
+          <w:rFonts w:asciiTheme="minorHAnsi" w:eastAsiaTheme="minorHAnsi" w:hAnsiTheme="minorHAnsi" w:cstheme="minorBidi"/>
+          <w:b w:val="0"/>
+          <w:bCs w:val="0"/>
+          <w:color w:val="auto"/>
+          <w:sz w:val="24"/>
+          <w:szCs w:val="24"/>
+          <w:lang w:bidi="ar-SA"/>
+        </w:rPr>
+        <w:t xml:space="preserve"> percentile rank in category 0 (good), 75 percentile rank in category 1 (medium) and a 100 percentile rank in category 2 (bad), which indicates that the email’s enjoyment score is higher than all the bad emails, but only higher than half of the good emails. We can therefore deduce that in the area of the enjoyment score, the email fits squarely into the middle range of a good email and the high end of a moderate email. This same process happens to the dissatisfaction score and big 5 score</w:t>
+      </w:r>
+      <w:r>
+        <w:rPr>
+          <w:rFonts w:asciiTheme="minorHAnsi" w:eastAsiaTheme="minorHAnsi" w:hAnsiTheme="minorHAnsi" w:cstheme="minorBidi"/>
+          <w:b w:val="0"/>
+          <w:bCs w:val="0"/>
+          <w:color w:val="auto"/>
+          <w:sz w:val="24"/>
+          <w:szCs w:val="24"/>
+          <w:lang w:bidi="ar-SA"/>
+        </w:rPr>
+        <w:t>. Once the percentile rank of each score has been calculated, the findings are summarized based on this decision three.</w:t>
+      </w:r>
+    </w:p>
+    <w:p/>
+    <w:p>
+      <w:pPr>
+        <w:numPr>
+          <w:ilvl w:val="0"/>
+          <w:numId w:val="2"/>
+        </w:numPr>
+        <w:pBdr>
+          <w:left w:val="single" w:sz="18" w:space="0" w:color="6CE26C"/>
+        </w:pBdr>
+        <w:shd w:val="clear" w:color="auto" w:fill="FFFFFF"/>
+        <w:spacing w:beforeAutospacing="1" w:afterAutospacing="1" w:line="210" w:lineRule="atLeast"/>
+        <w:rPr>
+          <w:rFonts w:ascii="Consolas" w:eastAsia="Times New Roman" w:hAnsi="Consolas" w:cs="Times New Roman"/>
+          <w:color w:val="5C5C5C"/>
+          <w:sz w:val="18"/>
+          <w:szCs w:val="18"/>
+        </w:rPr>
+      </w:pPr>
+      <w:r>
+        <w:rPr>
+          <w:rFonts w:ascii="Consolas" w:eastAsia="Times New Roman" w:hAnsi="Consolas" w:cs="Times New Roman"/>
+          <w:b/>
+          <w:bCs/>
+          <w:color w:val="006699"/>
+          <w:sz w:val="18"/>
+          <w:szCs w:val="18"/>
+          <w:bdr w:val="none" w:sz="0" w:space="0" w:color="auto" w:frame="1"/>
+        </w:rPr>
+        <w:t>def</w:t>
+      </w:r>
+      <w:r>
+        <w:rPr>
+          <w:rFonts w:ascii="Consolas" w:eastAsia="Times New Roman" w:hAnsi="Consolas" w:cs="Times New Roman"/>
+          <w:color w:val="000000"/>
+          <w:sz w:val="18"/>
+          <w:szCs w:val="18"/>
+          <w:bdr w:val="none" w:sz="0" w:space="0" w:color="auto" w:frame="1"/>
+        </w:rPr>
+        <w:t> low_medium_high(number)  </w:t>
+      </w:r>
+    </w:p>
+    <w:p>
+      <w:pPr>
+        <w:numPr>
+          <w:ilvl w:val="0"/>
+          <w:numId w:val="2"/>
+        </w:numPr>
+        <w:pBdr>
+          <w:left w:val="single" w:sz="18" w:space="0" w:color="6CE26C"/>
+        </w:pBdr>
+        <w:shd w:val="clear" w:color="auto" w:fill="F8F8F8"/>
+        <w:spacing w:beforeAutospacing="1" w:afterAutospacing="1" w:line="210" w:lineRule="atLeast"/>
+        <w:rPr>
+          <w:rFonts w:ascii="Consolas" w:eastAsia="Times New Roman" w:hAnsi="Consolas" w:cs="Times New Roman"/>
+          <w:color w:val="5C5C5C"/>
+          <w:sz w:val="18"/>
+          <w:szCs w:val="18"/>
+        </w:rPr>
+      </w:pPr>
+      <w:r>
+        <w:rPr>
+          <w:rFonts w:ascii="Consolas" w:eastAsia="Times New Roman" w:hAnsi="Consolas" w:cs="Times New Roman"/>
+          <w:color w:val="000000"/>
+          <w:sz w:val="18"/>
+          <w:szCs w:val="18"/>
+          <w:bdr w:val="none" w:sz="0" w:space="0" w:color="auto" w:frame="1"/>
+        </w:rPr>
+        <w:t>    </w:t>
+      </w:r>
+      <w:r>
+        <w:rPr>
+          <w:rFonts w:ascii="Consolas" w:eastAsia="Times New Roman" w:hAnsi="Consolas" w:cs="Times New Roman"/>
+          <w:b/>
+          <w:bCs/>
+          <w:color w:val="006699"/>
+          <w:sz w:val="18"/>
+          <w:szCs w:val="18"/>
+          <w:bdr w:val="none" w:sz="0" w:space="0" w:color="auto" w:frame="1"/>
+        </w:rPr>
+        <w:t>if</w:t>
+      </w:r>
+      <w:r>
+        <w:rPr>
+          <w:rFonts w:ascii="Consolas" w:eastAsia="Times New Roman" w:hAnsi="Consolas" w:cs="Times New Roman"/>
+          <w:color w:val="000000"/>
+          <w:sz w:val="18"/>
+          <w:szCs w:val="18"/>
+          <w:bdr w:val="none" w:sz="0" w:space="0" w:color="auto" w:frame="1"/>
+        </w:rPr>
+        <w:t> number &gt;= 75.0  </w:t>
+      </w:r>
+    </w:p>
+    <w:p>
+      <w:pPr>
+        <w:numPr>
+          <w:ilvl w:val="0"/>
+          <w:numId w:val="2"/>
+        </w:numPr>
+        <w:pBdr>
+          <w:left w:val="single" w:sz="18" w:space="0" w:color="6CE26C"/>
+        </w:pBdr>
+        <w:shd w:val="clear" w:color="auto" w:fill="FFFFFF"/>
+        <w:spacing w:beforeAutospacing="1" w:afterAutospacing="1" w:line="210" w:lineRule="atLeast"/>
+        <w:rPr>
+          <w:rFonts w:ascii="Consolas" w:eastAsia="Times New Roman" w:hAnsi="Consolas" w:cs="Times New Roman"/>
+          <w:color w:val="5C5C5C"/>
+          <w:sz w:val="18"/>
+          <w:szCs w:val="18"/>
+        </w:rPr>
+      </w:pPr>
+      <w:r>
+        <w:rPr>
+          <w:rFonts w:ascii="Consolas" w:eastAsia="Times New Roman" w:hAnsi="Consolas" w:cs="Times New Roman"/>
+          <w:color w:val="000000"/>
+          <w:sz w:val="18"/>
+          <w:szCs w:val="18"/>
+          <w:bdr w:val="none" w:sz="0" w:space="0" w:color="auto" w:frame="1"/>
+        </w:rPr>
+        <w:t>      </w:t>
+      </w:r>
+      <w:r>
+        <w:rPr>
+          <w:rFonts w:ascii="Consolas" w:eastAsia="Times New Roman" w:hAnsi="Consolas" w:cs="Times New Roman"/>
+          <w:color w:val="0000FF"/>
+          <w:sz w:val="18"/>
+          <w:szCs w:val="18"/>
+          <w:bdr w:val="none" w:sz="0" w:space="0" w:color="auto" w:frame="1"/>
+        </w:rPr>
+        <w:t>"high"</w:t>
+      </w:r>
+      <w:r>
+        <w:rPr>
+          <w:rFonts w:ascii="Consolas" w:eastAsia="Times New Roman" w:hAnsi="Consolas" w:cs="Times New Roman"/>
+          <w:color w:val="000000"/>
+          <w:sz w:val="18"/>
+          <w:szCs w:val="18"/>
+          <w:bdr w:val="none" w:sz="0" w:space="0" w:color="auto" w:frame="1"/>
+        </w:rPr>
+        <w:t>  </w:t>
+      </w:r>
+    </w:p>
+    <w:p>
+      <w:pPr>
+        <w:numPr>
+          <w:ilvl w:val="0"/>
+          <w:numId w:val="2"/>
+        </w:numPr>
+        <w:pBdr>
+          <w:left w:val="single" w:sz="18" w:space="0" w:color="6CE26C"/>
+        </w:pBdr>
+        <w:shd w:val="clear" w:color="auto" w:fill="F8F8F8"/>
+        <w:spacing w:beforeAutospacing="1" w:afterAutospacing="1" w:line="210" w:lineRule="atLeast"/>
+        <w:rPr>
+          <w:rFonts w:ascii="Consolas" w:eastAsia="Times New Roman" w:hAnsi="Consolas" w:cs="Times New Roman"/>
+          <w:color w:val="5C5C5C"/>
+          <w:sz w:val="18"/>
+          <w:szCs w:val="18"/>
+        </w:rPr>
+      </w:pPr>
+      <w:r>
+        <w:rPr>
+          <w:rFonts w:ascii="Consolas" w:eastAsia="Times New Roman" w:hAnsi="Consolas" w:cs="Times New Roman"/>
+          <w:color w:val="000000"/>
+          <w:sz w:val="18"/>
+          <w:szCs w:val="18"/>
+          <w:bdr w:val="none" w:sz="0" w:space="0" w:color="auto" w:frame="1"/>
+        </w:rPr>
+        <w:t>    </w:t>
+      </w:r>
+      <w:r>
+        <w:rPr>
+          <w:rFonts w:ascii="Consolas" w:eastAsia="Times New Roman" w:hAnsi="Consolas" w:cs="Times New Roman"/>
+          <w:b/>
+          <w:bCs/>
+          <w:color w:val="006699"/>
+          <w:sz w:val="18"/>
+          <w:szCs w:val="18"/>
+          <w:bdr w:val="none" w:sz="0" w:space="0" w:color="auto" w:frame="1"/>
+        </w:rPr>
+        <w:t>elsif</w:t>
+      </w:r>
+      <w:r>
+        <w:rPr>
+          <w:rFonts w:ascii="Consolas" w:eastAsia="Times New Roman" w:hAnsi="Consolas" w:cs="Times New Roman"/>
+          <w:color w:val="000000"/>
+          <w:sz w:val="18"/>
+          <w:szCs w:val="18"/>
+          <w:bdr w:val="none" w:sz="0" w:space="0" w:color="auto" w:frame="1"/>
+        </w:rPr>
+        <w:t> number &gt;= 45.0 &amp;&amp; number &lt;= 75.0  </w:t>
+      </w:r>
+    </w:p>
+    <w:p>
+      <w:pPr>
+        <w:numPr>
+          <w:ilvl w:val="0"/>
+          <w:numId w:val="2"/>
+        </w:numPr>
+        <w:pBdr>
+          <w:left w:val="single" w:sz="18" w:space="0" w:color="6CE26C"/>
+        </w:pBdr>
+        <w:shd w:val="clear" w:color="auto" w:fill="FFFFFF"/>
+        <w:spacing w:beforeAutospacing="1" w:afterAutospacing="1" w:line="210" w:lineRule="atLeast"/>
+        <w:rPr>
+          <w:rFonts w:ascii="Consolas" w:eastAsia="Times New Roman" w:hAnsi="Consolas" w:cs="Times New Roman"/>
+          <w:color w:val="5C5C5C"/>
+          <w:sz w:val="18"/>
+          <w:szCs w:val="18"/>
+        </w:rPr>
+      </w:pPr>
+      <w:r>
+        <w:rPr>
+          <w:rFonts w:ascii="Consolas" w:eastAsia="Times New Roman" w:hAnsi="Consolas" w:cs="Times New Roman"/>
+          <w:color w:val="000000"/>
+          <w:sz w:val="18"/>
+          <w:szCs w:val="18"/>
+          <w:bdr w:val="none" w:sz="0" w:space="0" w:color="auto" w:frame="1"/>
+        </w:rPr>
+        <w:t>      </w:t>
+      </w:r>
+      <w:r>
+        <w:rPr>
+          <w:rFonts w:ascii="Consolas" w:eastAsia="Times New Roman" w:hAnsi="Consolas" w:cs="Times New Roman"/>
+          <w:color w:val="0000FF"/>
+          <w:sz w:val="18"/>
+          <w:szCs w:val="18"/>
+          <w:bdr w:val="none" w:sz="0" w:space="0" w:color="auto" w:frame="1"/>
+        </w:rPr>
+        <w:t>"medium"</w:t>
+      </w:r>
+      <w:r>
+        <w:rPr>
+          <w:rFonts w:ascii="Consolas" w:eastAsia="Times New Roman" w:hAnsi="Consolas" w:cs="Times New Roman"/>
+          <w:color w:val="000000"/>
+          <w:sz w:val="18"/>
+          <w:szCs w:val="18"/>
+          <w:bdr w:val="none" w:sz="0" w:space="0" w:color="auto" w:frame="1"/>
+        </w:rPr>
+        <w:t>  </w:t>
+      </w:r>
+    </w:p>
+    <w:p>
+      <w:pPr>
+        <w:numPr>
+          <w:ilvl w:val="0"/>
+          <w:numId w:val="2"/>
+        </w:numPr>
+        <w:pBdr>
+          <w:left w:val="single" w:sz="18" w:space="0" w:color="6CE26C"/>
+        </w:pBdr>
+        <w:shd w:val="clear" w:color="auto" w:fill="F8F8F8"/>
+        <w:spacing w:beforeAutospacing="1" w:afterAutospacing="1" w:line="210" w:lineRule="atLeast"/>
+        <w:rPr>
+          <w:rFonts w:ascii="Consolas" w:eastAsia="Times New Roman" w:hAnsi="Consolas" w:cs="Times New Roman"/>
+          <w:color w:val="5C5C5C"/>
+          <w:sz w:val="18"/>
+          <w:szCs w:val="18"/>
+        </w:rPr>
+      </w:pPr>
+      <w:r>
+        <w:rPr>
+          <w:rFonts w:ascii="Consolas" w:eastAsia="Times New Roman" w:hAnsi="Consolas" w:cs="Times New Roman"/>
+          <w:color w:val="000000"/>
+          <w:sz w:val="18"/>
+          <w:szCs w:val="18"/>
+          <w:bdr w:val="none" w:sz="0" w:space="0" w:color="auto" w:frame="1"/>
+        </w:rPr>
+        <w:t>    </w:t>
+      </w:r>
+      <w:r>
+        <w:rPr>
+          <w:rFonts w:ascii="Consolas" w:eastAsia="Times New Roman" w:hAnsi="Consolas" w:cs="Times New Roman"/>
+          <w:b/>
+          <w:bCs/>
+          <w:color w:val="006699"/>
+          <w:sz w:val="18"/>
+          <w:szCs w:val="18"/>
+          <w:bdr w:val="none" w:sz="0" w:space="0" w:color="auto" w:frame="1"/>
+        </w:rPr>
+        <w:t>elsif</w:t>
+      </w:r>
+      <w:r>
+        <w:rPr>
+          <w:rFonts w:ascii="Consolas" w:eastAsia="Times New Roman" w:hAnsi="Consolas" w:cs="Times New Roman"/>
+          <w:color w:val="000000"/>
+          <w:sz w:val="18"/>
+          <w:szCs w:val="18"/>
+          <w:bdr w:val="none" w:sz="0" w:space="0" w:color="auto" w:frame="1"/>
+        </w:rPr>
+        <w:t> number &lt;= 45.0  </w:t>
+      </w:r>
+    </w:p>
+    <w:p>
+      <w:pPr>
+        <w:numPr>
+          <w:ilvl w:val="0"/>
+          <w:numId w:val="2"/>
+        </w:numPr>
+        <w:pBdr>
+          <w:left w:val="single" w:sz="18" w:space="0" w:color="6CE26C"/>
+        </w:pBdr>
+        <w:shd w:val="clear" w:color="auto" w:fill="FFFFFF"/>
+        <w:spacing w:beforeAutospacing="1" w:afterAutospacing="1" w:line="210" w:lineRule="atLeast"/>
+        <w:rPr>
+          <w:rFonts w:ascii="Consolas" w:eastAsia="Times New Roman" w:hAnsi="Consolas" w:cs="Times New Roman"/>
+          <w:color w:val="5C5C5C"/>
+          <w:sz w:val="18"/>
+          <w:szCs w:val="18"/>
+        </w:rPr>
+      </w:pPr>
+      <w:r>
+        <w:rPr>
+          <w:rFonts w:ascii="Consolas" w:eastAsia="Times New Roman" w:hAnsi="Consolas" w:cs="Times New Roman"/>
+          <w:color w:val="000000"/>
+          <w:sz w:val="18"/>
+          <w:szCs w:val="18"/>
+          <w:bdr w:val="none" w:sz="0" w:space="0" w:color="auto" w:frame="1"/>
+        </w:rPr>
+        <w:t>      </w:t>
+      </w:r>
+      <w:r>
+        <w:rPr>
+          <w:rFonts w:ascii="Consolas" w:eastAsia="Times New Roman" w:hAnsi="Consolas" w:cs="Times New Roman"/>
+          <w:color w:val="0000FF"/>
+          <w:sz w:val="18"/>
+          <w:szCs w:val="18"/>
+          <w:bdr w:val="none" w:sz="0" w:space="0" w:color="auto" w:frame="1"/>
+        </w:rPr>
+        <w:t>"low"</w:t>
+      </w:r>
+      <w:r>
+        <w:rPr>
+          <w:rFonts w:ascii="Consolas" w:eastAsia="Times New Roman" w:hAnsi="Consolas" w:cs="Times New Roman"/>
+          <w:color w:val="000000"/>
+          <w:sz w:val="18"/>
+          <w:szCs w:val="18"/>
+          <w:bdr w:val="none" w:sz="0" w:space="0" w:color="auto" w:frame="1"/>
+        </w:rPr>
+        <w:t>  </w:t>
+      </w:r>
+    </w:p>
+    <w:p>
+      <w:pPr>
+        <w:numPr>
+          <w:ilvl w:val="0"/>
+          <w:numId w:val="2"/>
+        </w:numPr>
+        <w:pBdr>
+          <w:left w:val="single" w:sz="18" w:space="0" w:color="6CE26C"/>
+        </w:pBdr>
+        <w:shd w:val="clear" w:color="auto" w:fill="F8F8F8"/>
+        <w:spacing w:beforeAutospacing="1" w:afterAutospacing="1" w:line="210" w:lineRule="atLeast"/>
+        <w:rPr>
+          <w:rFonts w:ascii="Consolas" w:eastAsia="Times New Roman" w:hAnsi="Consolas" w:cs="Times New Roman"/>
+          <w:color w:val="5C5C5C"/>
+          <w:sz w:val="18"/>
+          <w:szCs w:val="18"/>
+        </w:rPr>
+      </w:pPr>
+      <w:r>
+        <w:rPr>
+          <w:rFonts w:ascii="Consolas" w:eastAsia="Times New Roman" w:hAnsi="Consolas" w:cs="Times New Roman"/>
+          <w:color w:val="000000"/>
+          <w:sz w:val="18"/>
+          <w:szCs w:val="18"/>
+          <w:bdr w:val="none" w:sz="0" w:space="0" w:color="auto" w:frame="1"/>
+        </w:rPr>
+        <w:t>    </w:t>
+      </w:r>
+      <w:r>
+        <w:rPr>
+          <w:rFonts w:ascii="Consolas" w:eastAsia="Times New Roman" w:hAnsi="Consolas" w:cs="Times New Roman"/>
+          <w:b/>
+          <w:bCs/>
+          <w:color w:val="006699"/>
+          <w:sz w:val="18"/>
+          <w:szCs w:val="18"/>
+          <w:bdr w:val="none" w:sz="0" w:space="0" w:color="auto" w:frame="1"/>
+        </w:rPr>
+        <w:t>end</w:t>
+      </w:r>
+      <w:r>
+        <w:rPr>
+          <w:rFonts w:ascii="Consolas" w:eastAsia="Times New Roman" w:hAnsi="Consolas" w:cs="Times New Roman"/>
+          <w:color w:val="000000"/>
+          <w:sz w:val="18"/>
+          <w:szCs w:val="18"/>
+          <w:bdr w:val="none" w:sz="0" w:space="0" w:color="auto" w:frame="1"/>
+        </w:rPr>
+        <w:t>  </w:t>
+      </w:r>
+    </w:p>
+    <w:p>
+      <w:pPr>
+        <w:numPr>
+          <w:ilvl w:val="0"/>
+          <w:numId w:val="2"/>
+        </w:numPr>
+        <w:pBdr>
+          <w:left w:val="single" w:sz="18" w:space="0" w:color="6CE26C"/>
+        </w:pBdr>
+        <w:shd w:val="clear" w:color="auto" w:fill="FFFFFF"/>
+        <w:spacing w:beforeAutospacing="1" w:afterAutospacing="1" w:line="210" w:lineRule="atLeast"/>
+        <w:rPr>
+          <w:rFonts w:ascii="Consolas" w:eastAsia="Times New Roman" w:hAnsi="Consolas" w:cs="Times New Roman"/>
+          <w:color w:val="5C5C5C"/>
+          <w:sz w:val="18"/>
+          <w:szCs w:val="18"/>
+        </w:rPr>
+      </w:pPr>
+      <w:r>
+        <w:rPr>
+          <w:rFonts w:ascii="Consolas" w:eastAsia="Times New Roman" w:hAnsi="Consolas" w:cs="Times New Roman"/>
+          <w:color w:val="000000"/>
+          <w:sz w:val="18"/>
+          <w:szCs w:val="18"/>
+          <w:bdr w:val="none" w:sz="0" w:space="0" w:color="auto" w:frame="1"/>
+        </w:rPr>
+        <w:t>  </w:t>
+      </w:r>
+      <w:r>
+        <w:rPr>
+          <w:rFonts w:ascii="Consolas" w:eastAsia="Times New Roman" w:hAnsi="Consolas" w:cs="Times New Roman"/>
+          <w:b/>
+          <w:bCs/>
+          <w:color w:val="006699"/>
+          <w:sz w:val="18"/>
+          <w:szCs w:val="18"/>
+          <w:bdr w:val="none" w:sz="0" w:space="0" w:color="auto" w:frame="1"/>
+        </w:rPr>
+        <w:t>end</w:t>
+      </w:r>
+      <w:r>
+        <w:rPr>
+          <w:rFonts w:ascii="Consolas" w:eastAsia="Times New Roman" w:hAnsi="Consolas" w:cs="Times New Roman"/>
+          <w:color w:val="000000"/>
+          <w:sz w:val="18"/>
+          <w:szCs w:val="18"/>
+          <w:bdr w:val="none" w:sz="0" w:space="0" w:color="auto" w:frame="1"/>
+        </w:rPr>
+        <w:t>  </w:t>
+      </w:r>
+    </w:p>
+    <w:p/>
+    <w:p>
+      <w:pPr>
+        <w:ind w:left="360"/>
+      </w:pPr>
+      <w:r>
+        <w:t xml:space="preserve">This results in three different scores of either high, medium or low for each of our aggregate scores (enjoyment, dissatisfaction and big5 score). </w:t>
+      </w:r>
+    </w:p>
+    <w:p>
+      <w:pPr>
+        <w:ind w:left="360"/>
+      </w:pPr>
+    </w:p>
+    <w:p>
+      <w:pPr>
+        <w:ind w:left="360"/>
+      </w:pPr>
+      <w:r>
+        <w:t>These scores t</w:t>
+      </w:r>
+      <w:r>
+        <w:t xml:space="preserve">hen go into another decision tree to further summarize the information and create two sentences, one to breakdown the overall enjoyment and another to breakdown the effect on the brand. The enjoyment and big5 scores are used to determine the enjoyment factor of an email, from the customers perspective, and the enjoyment score and dissatisfaction score are used to determine the brand impact. These generalizations are intended to give an idea on how to interpret the raw percentile rank returns. </w:t>
+      </w:r>
+      <w:bookmarkStart w:id="0" w:name="_GoBack"/>
+      <w:bookmarkEnd w:id="0"/>
+    </w:p>
+    <w:p/>
+    <w:p/>
     <w:sdt>
       <w:sdtPr>
         <w:rPr>
@@ -2761,6 +3211,119 @@
 <file path=word/numbering.xml><?xml version="1.0" encoding="utf-8"?>
 <w:numbering xmlns:wpc="http://schemas.microsoft.com/office/word/2010/wordprocessingCanvas" xmlns:mo="http://schemas.microsoft.com/office/mac/office/2008/main" xmlns:mc="http://schemas.openxmlformats.org/markup-compatibility/2006" xmlns:mv="urn:schemas-microsoft-com:mac:vml" xmlns:o="urn:schemas-microsoft-com:office:office" xmlns:r="http://schemas.openxmlformats.org/officeDocument/2006/relationships" xmlns:m="http://schemas.openxmlformats.org/officeDocument/2006/math" xmlns:v="urn:schemas-microsoft-com:vml" xmlns:wp14="http://schemas.microsoft.com/office/word/2010/wordprocessingDrawing" xmlns:wp="http://schemas.openxmlformats.org/drawingml/2006/wordprocessingDrawing" xmlns:w10="urn:schemas-microsoft-com:office:word" xmlns:w="http://schemas.openxmlformats.org/wordprocessingml/2006/main" xmlns:w14="http://schemas.microsoft.com/office/word/2010/wordml" xmlns:w15="http://schemas.microsoft.com/office/word/2012/wordml" xmlns:wpg="http://schemas.microsoft.com/office/word/2010/wordprocessingGroup" xmlns:wpi="http://schemas.microsoft.com/office/word/2010/wordprocessingInk" xmlns:wne="http://schemas.microsoft.com/office/word/2006/wordml" xmlns:wps="http://schemas.microsoft.com/office/word/2010/wordprocessingShape" mc:Ignorable="w14 w15 wp14">
   <w:abstractNum w:abstractNumId="0">
+    <w:nsid w:val="73054B22"/>
+    <w:multiLevelType w:val="multilevel"/>
+    <w:tmpl w:val="2910970A"/>
+    <w:lvl w:ilvl="0">
+      <w:start w:val="1"/>
+      <w:numFmt w:val="decimal"/>
+      <w:lvlText w:val="%1."/>
+      <w:lvlJc w:val="left"/>
+      <w:pPr>
+        <w:tabs>
+          <w:tab w:val="num" w:pos="720"/>
+        </w:tabs>
+        <w:ind w:left="720" w:hanging="360"/>
+      </w:pPr>
+    </w:lvl>
+    <w:lvl w:ilvl="1" w:tentative="1">
+      <w:start w:val="1"/>
+      <w:numFmt w:val="decimal"/>
+      <w:lvlText w:val="%2."/>
+      <w:lvlJc w:val="left"/>
+      <w:pPr>
+        <w:tabs>
+          <w:tab w:val="num" w:pos="1440"/>
+        </w:tabs>
+        <w:ind w:left="1440" w:hanging="360"/>
+      </w:pPr>
+    </w:lvl>
+    <w:lvl w:ilvl="2" w:tentative="1">
+      <w:start w:val="1"/>
+      <w:numFmt w:val="decimal"/>
+      <w:lvlText w:val="%3."/>
+      <w:lvlJc w:val="left"/>
+      <w:pPr>
+        <w:tabs>
+          <w:tab w:val="num" w:pos="2160"/>
+        </w:tabs>
+        <w:ind w:left="2160" w:hanging="360"/>
+      </w:pPr>
+    </w:lvl>
+    <w:lvl w:ilvl="3" w:tentative="1">
+      <w:start w:val="1"/>
+      <w:numFmt w:val="decimal"/>
+      <w:lvlText w:val="%4."/>
+      <w:lvlJc w:val="left"/>
+      <w:pPr>
+        <w:tabs>
+          <w:tab w:val="num" w:pos="2880"/>
+        </w:tabs>
+        <w:ind w:left="2880" w:hanging="360"/>
+      </w:pPr>
+    </w:lvl>
+    <w:lvl w:ilvl="4" w:tentative="1">
+      <w:start w:val="1"/>
+      <w:numFmt w:val="decimal"/>
+      <w:lvlText w:val="%5."/>
+      <w:lvlJc w:val="left"/>
+      <w:pPr>
+        <w:tabs>
+          <w:tab w:val="num" w:pos="3600"/>
+        </w:tabs>
+        <w:ind w:left="3600" w:hanging="360"/>
+      </w:pPr>
+    </w:lvl>
+    <w:lvl w:ilvl="5" w:tentative="1">
+      <w:start w:val="1"/>
+      <w:numFmt w:val="decimal"/>
+      <w:lvlText w:val="%6."/>
+      <w:lvlJc w:val="left"/>
+      <w:pPr>
+        <w:tabs>
+          <w:tab w:val="num" w:pos="4320"/>
+        </w:tabs>
+        <w:ind w:left="4320" w:hanging="360"/>
+      </w:pPr>
+    </w:lvl>
+    <w:lvl w:ilvl="6" w:tentative="1">
+      <w:start w:val="1"/>
+      <w:numFmt w:val="decimal"/>
+      <w:lvlText w:val="%7."/>
+      <w:lvlJc w:val="left"/>
+      <w:pPr>
+        <w:tabs>
+          <w:tab w:val="num" w:pos="5040"/>
+        </w:tabs>
+        <w:ind w:left="5040" w:hanging="360"/>
+      </w:pPr>
+    </w:lvl>
+    <w:lvl w:ilvl="7" w:tentative="1">
+      <w:start w:val="1"/>
+      <w:numFmt w:val="decimal"/>
+      <w:lvlText w:val="%8."/>
+      <w:lvlJc w:val="left"/>
+      <w:pPr>
+        <w:tabs>
+          <w:tab w:val="num" w:pos="5760"/>
+        </w:tabs>
+        <w:ind w:left="5760" w:hanging="360"/>
+      </w:pPr>
+    </w:lvl>
+    <w:lvl w:ilvl="8" w:tentative="1">
+      <w:start w:val="1"/>
+      <w:numFmt w:val="decimal"/>
+      <w:lvlText w:val="%9."/>
+      <w:lvlJc w:val="left"/>
+      <w:pPr>
+        <w:tabs>
+          <w:tab w:val="num" w:pos="6480"/>
+        </w:tabs>
+        <w:ind w:left="6480" w:hanging="360"/>
+      </w:pPr>
+    </w:lvl>
+  </w:abstractNum>
+  <w:abstractNum w:abstractNumId="1">
     <w:nsid w:val="779B41AB"/>
     <w:multiLevelType w:val="hybridMultilevel"/>
     <w:tmpl w:val="6E68EAA4"/>
@@ -2850,6 +3413,9 @@
     </w:lvl>
   </w:abstractNum>
   <w:num w:numId="1">
+    <w:abstractNumId w:val="1"/>
+  </w:num>
+  <w:num w:numId="2">
     <w:abstractNumId w:val="0"/>
   </w:num>
 </w:numbering>
@@ -3608,6 +4174,16 @@
     <w:qFormat/>
     <w:rsid w:val="00C37A4B"/>
   </w:style>
+  <w:style w:type="character" w:customStyle="1" w:styleId="keyword">
+    <w:name w:val="keyword"/>
+    <w:basedOn w:val="DefaultParagraphFont"/>
+    <w:rsid w:val="00CB272F"/>
+  </w:style>
+  <w:style w:type="character" w:customStyle="1" w:styleId="string">
+    <w:name w:val="string"/>
+    <w:basedOn w:val="DefaultParagraphFont"/>
+    <w:rsid w:val="00CB272F"/>
+  </w:style>
 </w:styles>
 </file>
 
@@ -3915,7 +4491,7 @@
 </file>
 
 <file path=customXml/itemProps1.xml><?xml version="1.0" encoding="utf-8"?>
-<ds:datastoreItem xmlns:ds="http://schemas.openxmlformats.org/officeDocument/2006/customXml" ds:itemID="{46293E7F-9EBB-9545-A26A-75562BF7E865}">
+<ds:datastoreItem xmlns:ds="http://schemas.openxmlformats.org/officeDocument/2006/customXml" ds:itemID="{4C5AED1B-9B56-9645-8E1D-F2F333FAA92B}">
   <ds:schemaRefs>
     <ds:schemaRef ds:uri="http://schemas.openxmlformats.org/officeDocument/2006/bibliography"/>
   </ds:schemaRefs>

</xml_diff>

<commit_message>
Adds conclusion to the research paper.
</commit_message>
<xml_diff>
--- a/wakaru_paper.docx
+++ b/wakaru_paper.docx
@@ -177,6 +177,7 @@
           <w:szCs w:val="40"/>
         </w:rPr>
       </w:pPr>
+      <w:proofErr w:type="spellStart"/>
       <w:r>
         <w:rPr>
           <w:i/>
@@ -185,6 +186,7 @@
         </w:rPr>
         <w:t>Wakaru</w:t>
       </w:r>
+      <w:proofErr w:type="spellEnd"/>
     </w:p>
     <w:p>
       <w:pPr>
@@ -517,7 +519,20 @@
           <w:rFonts w:ascii="Times New Roman" w:hAnsi="Times New Roman" w:cs="Times New Roman"/>
         </w:rPr>
         <w:tab/>
-        <w:t xml:space="preserve">Wakaru, the tone analyzer app, aims to present these conclusions to businesses in an easy to understand manner.  </w:t>
+      </w:r>
+      <w:proofErr w:type="spellStart"/>
+      <w:r>
+        <w:rPr>
+          <w:rFonts w:ascii="Times New Roman" w:hAnsi="Times New Roman" w:cs="Times New Roman"/>
+        </w:rPr>
+        <w:t>Wakaru</w:t>
+      </w:r>
+      <w:proofErr w:type="spellEnd"/>
+      <w:r>
+        <w:rPr>
+          <w:rFonts w:ascii="Times New Roman" w:hAnsi="Times New Roman" w:cs="Times New Roman"/>
+        </w:rPr>
+        <w:t xml:space="preserve">, the tone analyzer app, aims to present these conclusions to businesses in an easy to understand manner.  </w:t>
       </w:r>
     </w:p>
     <w:p>
@@ -655,7 +670,23 @@
           <w:lang w:bidi="en-US"/>
         </w:rPr>
         <w:tab/>
-        <w:t xml:space="preserve">The work around Wakaru does not involve contributing any new ideas to the field of natural language processing, but rather how a business can deal with the resulting data in a statistically sound way. It aims to answer the question of whether a business can use the data from IBM Watson’s API to inform its practices in Customer Service departments. </w:t>
+        <w:t xml:space="preserve">The work around </w:t>
+      </w:r>
+      <w:proofErr w:type="spellStart"/>
+      <w:r>
+        <w:rPr>
+          <w:rFonts w:ascii="Times New Roman" w:hAnsi="Times New Roman" w:cs="Times New Roman"/>
+          <w:lang w:bidi="en-US"/>
+        </w:rPr>
+        <w:t>Wakaru</w:t>
+      </w:r>
+      <w:proofErr w:type="spellEnd"/>
+      <w:r>
+        <w:rPr>
+          <w:rFonts w:ascii="Times New Roman" w:hAnsi="Times New Roman" w:cs="Times New Roman"/>
+          <w:lang w:bidi="en-US"/>
+        </w:rPr>
+        <w:t xml:space="preserve"> does not involve contributing any new ideas to the field of natural language processing, but rather how a business can deal with the resulting data in a statistically sound way. It aims to answer the question of whether a business can use the data from IBM Watson’s API to inform its practices in Customer Service departments. </w:t>
       </w:r>
     </w:p>
     <w:p>
@@ -700,7 +731,23 @@
           <w:rFonts w:ascii="Times New Roman" w:hAnsi="Times New Roman" w:cs="Times New Roman"/>
           <w:lang w:bidi="en-US"/>
         </w:rPr>
-        <w:t>The sample size for Wakaru was determined using the following equation</w:t>
+        <w:t xml:space="preserve">The sample size for </w:t>
+      </w:r>
+      <w:proofErr w:type="spellStart"/>
+      <w:r>
+        <w:rPr>
+          <w:rFonts w:ascii="Times New Roman" w:hAnsi="Times New Roman" w:cs="Times New Roman"/>
+          <w:lang w:bidi="en-US"/>
+        </w:rPr>
+        <w:t>Wakaru</w:t>
+      </w:r>
+      <w:proofErr w:type="spellEnd"/>
+      <w:r>
+        <w:rPr>
+          <w:rFonts w:ascii="Times New Roman" w:hAnsi="Times New Roman" w:cs="Times New Roman"/>
+          <w:lang w:bidi="en-US"/>
+        </w:rPr>
+        <w:t xml:space="preserve"> was determined using the following equation</w:t>
       </w:r>
       <w:r>
         <w:rPr>
@@ -1258,7 +1305,23 @@
           <w:rFonts w:ascii="Times New Roman" w:hAnsi="Times New Roman" w:cs="Times New Roman"/>
           <w:lang w:bidi="en-US"/>
         </w:rPr>
-        <w:t xml:space="preserve"> is statistically insignificant and cannot help inform whether an interaction was ultimately good or bad</w:t>
+        <w:t xml:space="preserve"> is statistically insignificant and cannot help </w:t>
+      </w:r>
+      <w:proofErr w:type="gramStart"/>
+      <w:r>
+        <w:rPr>
+          <w:rFonts w:ascii="Times New Roman" w:hAnsi="Times New Roman" w:cs="Times New Roman"/>
+          <w:lang w:bidi="en-US"/>
+        </w:rPr>
+        <w:t>inform</w:t>
+      </w:r>
+      <w:proofErr w:type="gramEnd"/>
+      <w:r>
+        <w:rPr>
+          <w:rFonts w:ascii="Times New Roman" w:hAnsi="Times New Roman" w:cs="Times New Roman"/>
+          <w:lang w:bidi="en-US"/>
+        </w:rPr>
+        <w:t xml:space="preserve"> whether an interaction was ultimately good or bad</w:t>
       </w:r>
       <w:r>
         <w:rPr>
@@ -1703,7 +1766,21 @@
         <w:rPr>
           <w:rFonts w:ascii="Times New Roman" w:hAnsi="Times New Roman" w:cs="Times New Roman"/>
         </w:rPr>
-        <w:t>out in the data returned from Watson, is there are few obvious positive relationships that help identify how an email should be classified. To get around this, Wakaru created scores out of the information</w:t>
+        <w:t xml:space="preserve">out in the data returned from Watson, is there are few obvious positive relationships that help identify how an email should be classified. To get around this, </w:t>
+      </w:r>
+      <w:proofErr w:type="spellStart"/>
+      <w:r>
+        <w:rPr>
+          <w:rFonts w:ascii="Times New Roman" w:hAnsi="Times New Roman" w:cs="Times New Roman"/>
+        </w:rPr>
+        <w:t>Wakaru</w:t>
+      </w:r>
+      <w:proofErr w:type="spellEnd"/>
+      <w:r>
+        <w:rPr>
+          <w:rFonts w:ascii="Times New Roman" w:hAnsi="Times New Roman" w:cs="Times New Roman"/>
+        </w:rPr>
+        <w:t xml:space="preserve"> created scores out of the information</w:t>
       </w:r>
       <w:r>
         <w:rPr>
@@ -2312,13 +2389,21 @@
         <w:t xml:space="preserve">range—which are explained </w:t>
       </w:r>
       <w:r>
-        <w:t>to be significant when examined</w:t>
+        <w:t xml:space="preserve">to be significant when </w:t>
+      </w:r>
+      <w:proofErr w:type="gramStart"/>
+      <w:r>
+        <w:t>examined</w:t>
       </w:r>
       <w:r>
         <w:t xml:space="preserve"> as a wh</w:t>
       </w:r>
       <w:r>
-        <w:t>ole. Because of the importance</w:t>
+        <w:t>ole</w:t>
+      </w:r>
+      <w:proofErr w:type="gramEnd"/>
+      <w:r>
+        <w:t>. Because of the importance</w:t>
       </w:r>
       <w:r>
         <w:t xml:space="preserve"> put onto those categories by the creators of Watson, a Big 5 score was created by adding the</w:t>
@@ -2389,6 +2474,7 @@
     <w:p>
       <w:pPr>
         <w:pStyle w:val="Heading1"/>
+        <w:ind w:firstLine="360"/>
         <w:rPr>
           <w:rFonts w:asciiTheme="minorHAnsi" w:eastAsiaTheme="minorHAnsi" w:hAnsiTheme="minorHAnsi" w:cstheme="minorBidi"/>
           <w:b w:val="0"/>
@@ -2399,6 +2485,7 @@
           <w:lang w:bidi="ar-SA"/>
         </w:rPr>
       </w:pPr>
+      <w:proofErr w:type="spellStart"/>
       <w:r>
         <w:rPr>
           <w:rFonts w:asciiTheme="minorHAnsi" w:eastAsiaTheme="minorHAnsi" w:hAnsiTheme="minorHAnsi" w:cstheme="minorBidi"/>
@@ -2409,8 +2496,9 @@
           <w:szCs w:val="24"/>
           <w:lang w:bidi="ar-SA"/>
         </w:rPr>
-        <w:t>Wakaru looks at the percentile</w:t>
-      </w:r>
+        <w:t>Wakaru</w:t>
+      </w:r>
+      <w:proofErr w:type="spellEnd"/>
       <w:r>
         <w:rPr>
           <w:rFonts w:asciiTheme="minorHAnsi" w:eastAsiaTheme="minorHAnsi" w:hAnsiTheme="minorHAnsi" w:cstheme="minorBidi"/>
@@ -2421,7 +2509,7 @@
           <w:szCs w:val="24"/>
           <w:lang w:bidi="ar-SA"/>
         </w:rPr>
-        <w:t xml:space="preserve"> rank</w:t>
+        <w:t xml:space="preserve"> looks at the percentile</w:t>
       </w:r>
       <w:r>
         <w:rPr>
@@ -2433,7 +2521,7 @@
           <w:szCs w:val="24"/>
           <w:lang w:bidi="ar-SA"/>
         </w:rPr>
-        <w:t xml:space="preserve"> of </w:t>
+        <w:t xml:space="preserve"> rank</w:t>
       </w:r>
       <w:r>
         <w:rPr>
@@ -2445,7 +2533,7 @@
           <w:szCs w:val="24"/>
           <w:lang w:bidi="ar-SA"/>
         </w:rPr>
-        <w:t>each score</w:t>
+        <w:t xml:space="preserve"> of </w:t>
       </w:r>
       <w:r>
         <w:rPr>
@@ -2457,7 +2545,7 @@
           <w:szCs w:val="24"/>
           <w:lang w:bidi="ar-SA"/>
         </w:rPr>
-        <w:t>—enjoyment, dissatisfaction and big 5 score—within each tonal category (good, mediu</w:t>
+        <w:t>each score</w:t>
       </w:r>
       <w:r>
         <w:rPr>
@@ -2469,7 +2557,96 @@
           <w:szCs w:val="24"/>
           <w:lang w:bidi="ar-SA"/>
         </w:rPr>
-        <w:t>m, bad). Each score is therefore given three different percentile ranks, which indicate it’s placement in relation to the other emails of that category. A very well written email may have an enjoyment score breakdown of: 50</w:t>
+        <w:t>—enjoyment, dissatisfaction and big 5 score—within each tonal category (good, mediu</w:t>
+      </w:r>
+      <w:r>
+        <w:rPr>
+          <w:rFonts w:asciiTheme="minorHAnsi" w:eastAsiaTheme="minorHAnsi" w:hAnsiTheme="minorHAnsi" w:cstheme="minorBidi"/>
+          <w:b w:val="0"/>
+          <w:bCs w:val="0"/>
+          <w:color w:val="auto"/>
+          <w:sz w:val="24"/>
+          <w:szCs w:val="24"/>
+          <w:lang w:bidi="ar-SA"/>
+        </w:rPr>
+        <w:t>m, bad). Each score is</w:t>
+      </w:r>
+      <w:r>
+        <w:rPr>
+          <w:rFonts w:asciiTheme="minorHAnsi" w:eastAsiaTheme="minorHAnsi" w:hAnsiTheme="minorHAnsi" w:cstheme="minorBidi"/>
+          <w:b w:val="0"/>
+          <w:bCs w:val="0"/>
+          <w:color w:val="auto"/>
+          <w:sz w:val="24"/>
+          <w:szCs w:val="24"/>
+          <w:lang w:bidi="ar-SA"/>
+        </w:rPr>
+        <w:t xml:space="preserve"> given three different </w:t>
+      </w:r>
+      <w:proofErr w:type="gramStart"/>
+      <w:r>
+        <w:rPr>
+          <w:rFonts w:asciiTheme="minorHAnsi" w:eastAsiaTheme="minorHAnsi" w:hAnsiTheme="minorHAnsi" w:cstheme="minorBidi"/>
+          <w:b w:val="0"/>
+          <w:bCs w:val="0"/>
+          <w:color w:val="auto"/>
+          <w:sz w:val="24"/>
+          <w:szCs w:val="24"/>
+          <w:lang w:bidi="ar-SA"/>
+        </w:rPr>
+        <w:t>percentile</w:t>
+      </w:r>
+      <w:proofErr w:type="gramEnd"/>
+      <w:r>
+        <w:rPr>
+          <w:rFonts w:asciiTheme="minorHAnsi" w:eastAsiaTheme="minorHAnsi" w:hAnsiTheme="minorHAnsi" w:cstheme="minorBidi"/>
+          <w:b w:val="0"/>
+          <w:bCs w:val="0"/>
+          <w:color w:val="auto"/>
+          <w:sz w:val="24"/>
+          <w:szCs w:val="24"/>
+          <w:lang w:bidi="ar-SA"/>
+        </w:rPr>
+        <w:t xml:space="preserve"> ranks, which indicate it’s placement in relation to the other emails of that category</w:t>
+      </w:r>
+      <w:r>
+        <w:rPr>
+          <w:rFonts w:asciiTheme="minorHAnsi" w:eastAsiaTheme="minorHAnsi" w:hAnsiTheme="minorHAnsi" w:cstheme="minorBidi"/>
+          <w:b w:val="0"/>
+          <w:bCs w:val="0"/>
+          <w:color w:val="auto"/>
+          <w:sz w:val="24"/>
+          <w:szCs w:val="24"/>
+          <w:lang w:bidi="ar-SA"/>
+        </w:rPr>
+        <w:t>.</w:t>
+      </w:r>
+    </w:p>
+    <w:p>
+      <w:pPr>
+        <w:pStyle w:val="Heading1"/>
+        <w:ind w:firstLine="360"/>
+        <w:rPr>
+          <w:rFonts w:asciiTheme="minorHAnsi" w:eastAsiaTheme="minorHAnsi" w:hAnsiTheme="minorHAnsi" w:cstheme="minorBidi"/>
+          <w:b w:val="0"/>
+          <w:bCs w:val="0"/>
+          <w:color w:val="auto"/>
+          <w:sz w:val="24"/>
+          <w:szCs w:val="24"/>
+          <w:lang w:bidi="ar-SA"/>
+        </w:rPr>
+      </w:pPr>
+      <w:r>
+        <w:rPr>
+          <w:rFonts w:asciiTheme="minorHAnsi" w:eastAsiaTheme="minorHAnsi" w:hAnsiTheme="minorHAnsi" w:cstheme="minorBidi"/>
+          <w:b w:val="0"/>
+          <w:bCs w:val="0"/>
+          <w:color w:val="auto"/>
+          <w:sz w:val="24"/>
+          <w:szCs w:val="24"/>
+          <w:lang w:bidi="ar-SA"/>
+        </w:rPr>
+        <w:t>A very well written email may have an enjoyment score breakdown of: 50</w:t>
       </w:r>
       <w:r>
         <w:rPr>
@@ -2494,7 +2671,59 @@
           <w:szCs w:val="24"/>
           <w:lang w:bidi="ar-SA"/>
         </w:rPr>
-        <w:t xml:space="preserve"> percentile rank in category 0 (good), 75 percentile rank in category 1 (medium) and a 100 percentile rank in category 2 (bad), which indicates that the email’s enjoyment score is higher than all the bad emails, but only higher than half of the good emails. We can therefore deduce that in the area of the enjoyment score, the email fits squarely into the middle range of a good email and the high end of a moderate email. This same process happens to the dissatisfaction score and big 5 score</w:t>
+        <w:t xml:space="preserve"> percentile rank in category 0 (good), 75 percentile rank in category 1 (medium) and a </w:t>
+      </w:r>
+      <w:proofErr w:type="gramStart"/>
+      <w:r>
+        <w:rPr>
+          <w:rFonts w:asciiTheme="minorHAnsi" w:eastAsiaTheme="minorHAnsi" w:hAnsiTheme="minorHAnsi" w:cstheme="minorBidi"/>
+          <w:b w:val="0"/>
+          <w:bCs w:val="0"/>
+          <w:color w:val="auto"/>
+          <w:sz w:val="24"/>
+          <w:szCs w:val="24"/>
+          <w:lang w:bidi="ar-SA"/>
+        </w:rPr>
+        <w:t>100 percentile</w:t>
+      </w:r>
+      <w:proofErr w:type="gramEnd"/>
+      <w:r>
+        <w:rPr>
+          <w:rFonts w:asciiTheme="minorHAnsi" w:eastAsiaTheme="minorHAnsi" w:hAnsiTheme="minorHAnsi" w:cstheme="minorBidi"/>
+          <w:b w:val="0"/>
+          <w:bCs w:val="0"/>
+          <w:color w:val="auto"/>
+          <w:sz w:val="24"/>
+          <w:szCs w:val="24"/>
+          <w:lang w:bidi="ar-SA"/>
+        </w:rPr>
+        <w:t xml:space="preserve"> rank in category 2 (bad), which indicates that the email’s enjoyment score is higher than all the bad emails, but only higher than half of the good emails. We can therefore deduce that </w:t>
+      </w:r>
+      <w:proofErr w:type="gramStart"/>
+      <w:r>
+        <w:rPr>
+          <w:rFonts w:asciiTheme="minorHAnsi" w:eastAsiaTheme="minorHAnsi" w:hAnsiTheme="minorHAnsi" w:cstheme="minorBidi"/>
+          <w:b w:val="0"/>
+          <w:bCs w:val="0"/>
+          <w:color w:val="auto"/>
+          <w:sz w:val="24"/>
+          <w:szCs w:val="24"/>
+          <w:lang w:bidi="ar-SA"/>
+        </w:rPr>
+        <w:t>in the area of</w:t>
+      </w:r>
+      <w:proofErr w:type="gramEnd"/>
+      <w:r>
+        <w:rPr>
+          <w:rFonts w:asciiTheme="minorHAnsi" w:eastAsiaTheme="minorHAnsi" w:hAnsiTheme="minorHAnsi" w:cstheme="minorBidi"/>
+          <w:b w:val="0"/>
+          <w:bCs w:val="0"/>
+          <w:color w:val="auto"/>
+          <w:sz w:val="24"/>
+          <w:szCs w:val="24"/>
+          <w:lang w:bidi="ar-SA"/>
+        </w:rPr>
+        <w:t xml:space="preserve"> the enjoyment score, the email fits squarely into the middle range of a good email and the high end of a moderate email. This same process happens to the dissatisfaction score and big 5 score</w:t>
       </w:r>
       <w:r>
         <w:rPr>
@@ -2528,6 +2757,7 @@
           <w:szCs w:val="18"/>
         </w:rPr>
       </w:pPr>
+      <w:proofErr w:type="spellStart"/>
       <w:r>
         <w:rPr>
           <w:rFonts w:ascii="Consolas" w:eastAsia="Times New Roman" w:hAnsi="Consolas" w:cs="Times New Roman"/>
@@ -2540,6 +2770,7 @@
         </w:rPr>
         <w:t>def</w:t>
       </w:r>
+      <w:proofErr w:type="spellEnd"/>
       <w:r>
         <w:rPr>
           <w:rFonts w:ascii="Consolas" w:eastAsia="Times New Roman" w:hAnsi="Consolas" w:cs="Times New Roman"/>
@@ -2548,7 +2779,29 @@
           <w:szCs w:val="18"/>
           <w:bdr w:val="none" w:sz="0" w:space="0" w:color="auto" w:frame="1"/>
         </w:rPr>
-        <w:t> low_medium_high(number)  </w:t>
+        <w:t> </w:t>
+      </w:r>
+      <w:proofErr w:type="spellStart"/>
+      <w:r>
+        <w:rPr>
+          <w:rFonts w:ascii="Consolas" w:eastAsia="Times New Roman" w:hAnsi="Consolas" w:cs="Times New Roman"/>
+          <w:color w:val="000000"/>
+          <w:sz w:val="18"/>
+          <w:szCs w:val="18"/>
+          <w:bdr w:val="none" w:sz="0" w:space="0" w:color="auto" w:frame="1"/>
+        </w:rPr>
+        <w:t>low_medium_high</w:t>
+      </w:r>
+      <w:proofErr w:type="spellEnd"/>
+      <w:r>
+        <w:rPr>
+          <w:rFonts w:ascii="Consolas" w:eastAsia="Times New Roman" w:hAnsi="Consolas" w:cs="Times New Roman"/>
+          <w:color w:val="000000"/>
+          <w:sz w:val="18"/>
+          <w:szCs w:val="18"/>
+          <w:bdr w:val="none" w:sz="0" w:space="0" w:color="auto" w:frame="1"/>
+        </w:rPr>
+        <w:t>(number)  </w:t>
       </w:r>
     </w:p>
     <w:p>
@@ -2679,6 +2932,7 @@
         </w:rPr>
         <w:t>    </w:t>
       </w:r>
+      <w:proofErr w:type="spellStart"/>
       <w:r>
         <w:rPr>
           <w:rFonts w:ascii="Consolas" w:eastAsia="Times New Roman" w:hAnsi="Consolas" w:cs="Times New Roman"/>
@@ -2691,6 +2945,7 @@
         </w:rPr>
         <w:t>elsif</w:t>
       </w:r>
+      <w:proofErr w:type="spellEnd"/>
       <w:r>
         <w:rPr>
           <w:rFonts w:ascii="Consolas" w:eastAsia="Times New Roman" w:hAnsi="Consolas" w:cs="Times New Roman"/>
@@ -2779,6 +3034,7 @@
         </w:rPr>
         <w:t>    </w:t>
       </w:r>
+      <w:proofErr w:type="spellStart"/>
       <w:r>
         <w:rPr>
           <w:rFonts w:ascii="Consolas" w:eastAsia="Times New Roman" w:hAnsi="Consolas" w:cs="Times New Roman"/>
@@ -2791,6 +3047,7 @@
         </w:rPr>
         <w:t>elsif</w:t>
       </w:r>
+      <w:proofErr w:type="spellEnd"/>
       <w:r>
         <w:rPr>
           <w:rFonts w:ascii="Consolas" w:eastAsia="Times New Roman" w:hAnsi="Consolas" w:cs="Times New Roman"/>
@@ -2956,29 +3213,185 @@
     <w:p/>
     <w:p>
       <w:pPr>
+        <w:ind w:left="360" w:firstLine="360"/>
+      </w:pPr>
+      <w:r>
+        <w:t xml:space="preserve">This results in three different scores of either high, medium or low for each of our aggregate scores (enjoyment, dissatisfaction and big5 score). </w:t>
+      </w:r>
+    </w:p>
+    <w:p>
+      <w:pPr>
         <w:ind w:left="360"/>
       </w:pPr>
-      <w:r>
-        <w:t xml:space="preserve">This results in three different scores of either high, medium or low for each of our aggregate scores (enjoyment, dissatisfaction and big5 score). </w:t>
-      </w:r>
     </w:p>
     <w:p>
       <w:pPr>
         <w:ind w:left="360"/>
       </w:pPr>
+      <w:r>
+        <w:t>These scores t</w:t>
+      </w:r>
+      <w:r>
+        <w:t xml:space="preserve">hen go into another decision tree to further summarize the information and create two sentences, one to breakdown the overall enjoyment and another to breakdown the effect on the brand. The enjoyment and big5 scores are used to determine the enjoyment factor of an email, from the </w:t>
+      </w:r>
+      <w:proofErr w:type="gramStart"/>
+      <w:r>
+        <w:t>customers</w:t>
+      </w:r>
+      <w:proofErr w:type="gramEnd"/>
+      <w:r>
+        <w:t xml:space="preserve"> perspective, and the enjoyment score and dissatisfaction score are used to determine the brand impact. These generalizations are intended to give an idea on how to interpret the raw percentile rank ret</w:t>
+      </w:r>
+      <w:r>
+        <w:t xml:space="preserve">urns, which </w:t>
+      </w:r>
+      <w:proofErr w:type="spellStart"/>
+      <w:r>
+        <w:t>Wa</w:t>
+      </w:r>
+      <w:r>
+        <w:t>karu</w:t>
+      </w:r>
+      <w:proofErr w:type="spellEnd"/>
+      <w:r>
+        <w:t xml:space="preserve"> </w:t>
+      </w:r>
+      <w:r>
+        <w:t xml:space="preserve">displays to the user. </w:t>
+      </w:r>
     </w:p>
     <w:p>
       <w:pPr>
         <w:ind w:left="360"/>
       </w:pPr>
-      <w:r>
-        <w:t>These scores t</w:t>
-      </w:r>
-      <w:r>
-        <w:t xml:space="preserve">hen go into another decision tree to further summarize the information and create two sentences, one to breakdown the overall enjoyment and another to breakdown the effect on the brand. The enjoyment and big5 scores are used to determine the enjoyment factor of an email, from the customers perspective, and the enjoyment score and dissatisfaction score are used to determine the brand impact. These generalizations are intended to give an idea on how to interpret the raw percentile rank returns. </w:t>
+    </w:p>
+    <w:p>
+      <w:pPr>
+        <w:ind w:left="360"/>
+      </w:pPr>
+      <w:r>
+        <w:tab/>
+      </w:r>
+      <w:proofErr w:type="spellStart"/>
+      <w:r>
+        <w:t>Wakaru</w:t>
+      </w:r>
+      <w:proofErr w:type="spellEnd"/>
+      <w:r>
+        <w:t xml:space="preserve"> also has the ability for users to set fixtures, which is a fe</w:t>
+      </w:r>
+      <w:r>
+        <w:t>ature whereby users can set how an email should be categori</w:t>
+      </w:r>
+      <w:r>
+        <w:t xml:space="preserve">zed. When a user sets a </w:t>
+      </w:r>
+      <w:proofErr w:type="gramStart"/>
+      <w:r>
+        <w:t>fixture</w:t>
+      </w:r>
+      <w:proofErr w:type="gramEnd"/>
+      <w:r>
+        <w:t xml:space="preserve"> it triggers a reclassification of every other email in the users account,</w:t>
+      </w:r>
+      <w:r>
+        <w:t xml:space="preserve"> which allows the program to be reactive to the style of writing a business uses. This reclassification process means that a company could decide to make what me might consider to be bad emails, good emails. </w:t>
+      </w:r>
+    </w:p>
+    <w:p/>
+    <w:p>
+      <w:pPr>
+        <w:pStyle w:val="Heading1"/>
+        <w:rPr>
+          <w:sz w:val="36"/>
+          <w:szCs w:val="36"/>
+        </w:rPr>
+      </w:pPr>
+      <w:r>
+        <w:rPr>
+          <w:sz w:val="36"/>
+          <w:szCs w:val="36"/>
+        </w:rPr>
+        <w:t>Conclusion</w:t>
+      </w:r>
+    </w:p>
+    <w:p>
+      <w:pPr>
+        <w:rPr>
+          <w:lang w:bidi="en-US"/>
+        </w:rPr>
+      </w:pPr>
+    </w:p>
+    <w:p>
+      <w:pPr>
+        <w:rPr>
+          <w:lang w:bidi="en-US"/>
+        </w:rPr>
+      </w:pPr>
+      <w:r>
+        <w:rPr>
+          <w:lang w:bidi="en-US"/>
+        </w:rPr>
+        <w:tab/>
+      </w:r>
+      <w:proofErr w:type="spellStart"/>
+      <w:r>
+        <w:rPr>
+          <w:lang w:bidi="en-US"/>
+        </w:rPr>
+        <w:t>Wakaru</w:t>
+      </w:r>
+      <w:proofErr w:type="spellEnd"/>
+      <w:r>
+        <w:rPr>
+          <w:lang w:bidi="en-US"/>
+        </w:rPr>
+        <w:t xml:space="preserve"> a proof of concept that businesses can use the aggregate data from Watson in ways that can result in actionable insights. Even within the short timeframe of this project (two weeks), it was possible to make a model that can accurately determine extremes of good or bad. With more time and resources, it would be possible to use machine learning and create a much more accurate statistical model. Within a different framework, other than Ruby on Rails, it would have been possible to add-in more statistical analysis as well. The only indication of the standard error rate of Watson is the regression models used to mak</w:t>
       </w:r>
       <w:bookmarkStart w:id="0" w:name="_GoBack"/>
       <w:bookmarkEnd w:id="0"/>
+      <w:r>
+        <w:rPr>
+          <w:lang w:bidi="en-US"/>
+        </w:rPr>
+        <w:t xml:space="preserve">e determinations on what Watson metrics to use, and those are not representative of the accuracy of the </w:t>
+      </w:r>
+      <w:r>
+        <w:rPr>
+          <w:lang w:bidi="en-US"/>
+        </w:rPr>
+        <w:t>final product. Much more testing would be necessary to determine how accurate Watson picks up the nuances of a moderately b</w:t>
+      </w:r>
+      <w:r>
+        <w:rPr>
+          <w:lang w:bidi="en-US"/>
+        </w:rPr>
+        <w:t>ad or good email, for instance. At its core, Watson is a very small peak at what we can possibly achieve with regards to Natural Language Processing and</w:t>
+      </w:r>
+      <w:r>
+        <w:rPr>
+          <w:lang w:bidi="en-US"/>
+        </w:rPr>
+        <w:t xml:space="preserve"> how it can</w:t>
+      </w:r>
+      <w:r>
+        <w:rPr>
+          <w:lang w:bidi="en-US"/>
+        </w:rPr>
+        <w:t xml:space="preserve"> </w:t>
+      </w:r>
+      <w:r>
+        <w:rPr>
+          <w:lang w:bidi="en-US"/>
+        </w:rPr>
+        <w:t>inform</w:t>
+      </w:r>
+      <w:r>
+        <w:rPr>
+          <w:lang w:bidi="en-US"/>
+        </w:rPr>
+        <w:t xml:space="preserve"> business practices. </w:t>
+      </w:r>
     </w:p>
     <w:p/>
     <w:p/>
@@ -4491,7 +4904,7 @@
 </file>
 
 <file path=customXml/itemProps1.xml><?xml version="1.0" encoding="utf-8"?>
-<ds:datastoreItem xmlns:ds="http://schemas.openxmlformats.org/officeDocument/2006/customXml" ds:itemID="{4C5AED1B-9B56-9645-8E1D-F2F333FAA92B}">
+<ds:datastoreItem xmlns:ds="http://schemas.openxmlformats.org/officeDocument/2006/customXml" ds:itemID="{A7C247B1-8BBB-E34D-9650-DAD789C68A5C}">
   <ds:schemaRefs>
     <ds:schemaRef ds:uri="http://schemas.openxmlformats.org/officeDocument/2006/bibliography"/>
   </ds:schemaRefs>

</xml_diff>

<commit_message>
Adds new google form results
</commit_message>
<xml_diff>
--- a/wakaru_paper.docx
+++ b/wakaru_paper.docx
@@ -2173,6 +2173,12 @@
                 </w:rPr>
                 <m:t>- e</m:t>
               </m:r>
+              <m:r>
+                <w:rPr>
+                  <w:rFonts w:ascii="Cambria Math" w:hAnsi="Cambria Math"/>
+                </w:rPr>
+                <m:t>-A</m:t>
+              </m:r>
             </m:e>
           </m:d>
           <m:r>
@@ -2207,7 +2213,23 @@
           <w:sz w:val="16"/>
           <w:szCs w:val="16"/>
         </w:rPr>
-        <w:t>Extraversion = E | Enjoyment Score = e | Sadness = S</w:t>
+        <w:t>Extraversion = E | Enjoyment Score = e |</w:t>
+      </w:r>
+      <w:r>
+        <w:rPr>
+          <w:rFonts w:eastAsiaTheme="minorEastAsia"/>
+          <w:sz w:val="16"/>
+          <w:szCs w:val="16"/>
+        </w:rPr>
+        <w:t xml:space="preserve"> Agreeableness = A |</w:t>
+      </w:r>
+      <w:r>
+        <w:rPr>
+          <w:rFonts w:eastAsiaTheme="minorEastAsia"/>
+          <w:sz w:val="16"/>
+          <w:szCs w:val="16"/>
+        </w:rPr>
+        <w:t xml:space="preserve"> Sadness = S</w:t>
       </w:r>
     </w:p>
     <w:p>
@@ -2383,7 +2405,12 @@
         <w:t xml:space="preserve"> the Big 5 emotions</w:t>
       </w:r>
       <w:r>
-        <w:t xml:space="preserve">—openness, conscientiousness, extraversion, agreeableness and emotional </w:t>
+        <w:t>—openness, conscientiousness, extraversion, agreeableness and e</w:t>
+      </w:r>
+      <w:bookmarkStart w:id="0" w:name="_GoBack"/>
+      <w:bookmarkEnd w:id="0"/>
+      <w:r>
+        <w:t xml:space="preserve">motional </w:t>
       </w:r>
       <w:r>
         <w:t xml:space="preserve">range—which are explained </w:t>
@@ -3346,15 +3373,7 @@
         <w:rPr>
           <w:lang w:bidi="en-US"/>
         </w:rPr>
-        <w:t xml:space="preserve"> a proof of concept that businesses can use the aggregate data from Watson in ways that can result in actionable insights. Even within the short timeframe of this project (two weeks), it was possible to make a model that can accurately determine extremes of good or bad. With more time and resources, it would be possible to use machine learning and create a much more accurate statistical model. Within a different framework, other than Ruby on Rails, it would have been possible to add-in more statistical analysis as well. The only indication of the standard error rate of Watson is the regression models used to mak</w:t>
-      </w:r>
-      <w:bookmarkStart w:id="0" w:name="_GoBack"/>
-      <w:bookmarkEnd w:id="0"/>
-      <w:r>
-        <w:rPr>
-          <w:lang w:bidi="en-US"/>
-        </w:rPr>
-        <w:t xml:space="preserve">e determinations on what Watson metrics to use, and those are not representative of the accuracy of the </w:t>
+        <w:t xml:space="preserve"> a proof of concept that businesses can use the aggregate data from Watson in ways that can result in actionable insights. Even within the short timeframe of this project (two weeks), it was possible to make a model that can accurately determine extremes of good or bad. With more time and resources, it would be possible to use machine learning and create a much more accurate statistical model. Within a different framework, other than Ruby on Rails, it would have been possible to add-in more statistical analysis as well. The only indication of the standard error rate of Watson is the regression models used to make determinations on what Watson metrics to use, and those are not representative of the accuracy of the </w:t>
       </w:r>
       <w:r>
         <w:rPr>
@@ -4904,7 +4923,7 @@
 </file>
 
 <file path=customXml/itemProps1.xml><?xml version="1.0" encoding="utf-8"?>
-<ds:datastoreItem xmlns:ds="http://schemas.openxmlformats.org/officeDocument/2006/customXml" ds:itemID="{A7C247B1-8BBB-E34D-9650-DAD789C68A5C}">
+<ds:datastoreItem xmlns:ds="http://schemas.openxmlformats.org/officeDocument/2006/customXml" ds:itemID="{8C89A370-7349-FE4B-8876-6723306FA657}">
   <ds:schemaRefs>
     <ds:schemaRef ds:uri="http://schemas.openxmlformats.org/officeDocument/2006/bibliography"/>
   </ds:schemaRefs>

</xml_diff>

<commit_message>
Adds changes to paper
</commit_message>
<xml_diff>
--- a/wakaru_paper.docx
+++ b/wakaru_paper.docx
@@ -259,23 +259,7 @@
             <w:sz w:val="28"/>
             <w:szCs w:val="28"/>
           </w:rPr>
-          <w:t>Repos</w:t>
-        </w:r>
-        <w:r>
-          <w:rPr>
-            <w:rStyle w:val="Hyperlink"/>
-            <w:sz w:val="28"/>
-            <w:szCs w:val="28"/>
-          </w:rPr>
-          <w:t>i</w:t>
-        </w:r>
-        <w:r>
-          <w:rPr>
-            <w:rStyle w:val="Hyperlink"/>
-            <w:sz w:val="28"/>
-            <w:szCs w:val="28"/>
-          </w:rPr>
-          <w:t>tory</w:t>
+          <w:t>Repository</w:t>
         </w:r>
       </w:hyperlink>
     </w:p>
@@ -2843,7 +2827,57 @@
           <w:szCs w:val="24"/>
           <w:lang w:bidi="ar-SA"/>
         </w:rPr>
-        <w:t xml:space="preserve"> ranks, which indicate it’s placement in relation to the other emails of that category</w:t>
+        <w:t xml:space="preserve"> ranks, which indicate</w:t>
+      </w:r>
+      <w:r>
+        <w:rPr>
+          <w:rFonts w:asciiTheme="minorHAnsi" w:eastAsiaTheme="minorHAnsi" w:hAnsiTheme="minorHAnsi" w:cstheme="minorBidi"/>
+          <w:b w:val="0"/>
+          <w:bCs w:val="0"/>
+          <w:color w:val="auto"/>
+          <w:sz w:val="24"/>
+          <w:szCs w:val="24"/>
+          <w:lang w:bidi="ar-SA"/>
+        </w:rPr>
+        <w:t>s</w:t>
+      </w:r>
+      <w:r>
+        <w:rPr>
+          <w:rFonts w:asciiTheme="minorHAnsi" w:eastAsiaTheme="minorHAnsi" w:hAnsiTheme="minorHAnsi" w:cstheme="minorBidi"/>
+          <w:b w:val="0"/>
+          <w:bCs w:val="0"/>
+          <w:color w:val="auto"/>
+          <w:sz w:val="24"/>
+          <w:szCs w:val="24"/>
+          <w:lang w:bidi="ar-SA"/>
+        </w:rPr>
+        <w:t xml:space="preserve"> it</w:t>
+      </w:r>
+      <w:r>
+        <w:rPr>
+          <w:rFonts w:asciiTheme="minorHAnsi" w:eastAsiaTheme="minorHAnsi" w:hAnsiTheme="minorHAnsi" w:cstheme="minorBidi"/>
+          <w:b w:val="0"/>
+          <w:bCs w:val="0"/>
+          <w:color w:val="auto"/>
+          <w:sz w:val="24"/>
+          <w:szCs w:val="24"/>
+          <w:lang w:bidi="ar-SA"/>
+        </w:rPr>
+        <w:t xml:space="preserve">s </w:t>
+      </w:r>
+      <w:bookmarkStart w:id="0" w:name="_GoBack"/>
+      <w:bookmarkEnd w:id="0"/>
+      <w:r>
+        <w:rPr>
+          <w:rFonts w:asciiTheme="minorHAnsi" w:eastAsiaTheme="minorHAnsi" w:hAnsiTheme="minorHAnsi" w:cstheme="minorBidi"/>
+          <w:b w:val="0"/>
+          <w:bCs w:val="0"/>
+          <w:color w:val="auto"/>
+          <w:sz w:val="24"/>
+          <w:szCs w:val="24"/>
+          <w:lang w:bidi="ar-SA"/>
+        </w:rPr>
+        <w:t>placement in relation to the other emails of that category</w:t>
       </w:r>
       <w:r>
         <w:rPr>
@@ -3653,30 +3687,54 @@
         <w:t xml:space="preserve"> also has the ability for u</w:t>
       </w:r>
       <w:r>
-        <w:t>sers to set fixtures, which are</w:t>
-      </w:r>
-      <w:r>
-        <w:t xml:space="preserve"> fe</w:t>
-      </w:r>
-      <w:r>
-        <w:t>ature</w:t>
-      </w:r>
-      <w:r>
-        <w:t>s</w:t>
-      </w:r>
-      <w:r>
-        <w:t xml:space="preserve"> whereby users can set how an email should be categori</w:t>
-      </w:r>
-      <w:r>
-        <w:t xml:space="preserve">zed. This allows users to decide on what should be considered good, medium or bad. Fixtures are treated as anchors in </w:t>
+        <w:t xml:space="preserve">sers to set fixtures, </w:t>
+      </w:r>
+      <w:r>
+        <w:t xml:space="preserve">which allow them to identify emails that they know to be good, medium or bad. This in effect teaches </w:t>
       </w:r>
       <w:proofErr w:type="spellStart"/>
       <w:r>
+        <w:t>Wakaru</w:t>
+      </w:r>
+      <w:proofErr w:type="spellEnd"/>
+      <w:r>
+        <w:t xml:space="preserve"> the users style and preference.</w:t>
+      </w:r>
+      <w:r>
+        <w:t xml:space="preserve"> Fixtures are treated as anchors in </w:t>
+      </w:r>
+      <w:proofErr w:type="spellStart"/>
+      <w:r>
         <w:t>Wakaru’s</w:t>
       </w:r>
       <w:proofErr w:type="spellEnd"/>
       <w:r>
-        <w:t xml:space="preserve"> analysis, in that they define email categories. When a user sets a fixture, every email in the database is reclassified using the new parameter. With enough fixtures, a user’s results could vary significantly from anyone else’s. This flexibility was created with brand image in mind, as every companies’ percepti</w:t>
+        <w:t xml:space="preserve"> analysis, in that they</w:t>
+      </w:r>
+      <w:r>
+        <w:t xml:space="preserve"> help</w:t>
+      </w:r>
+      <w:r>
+        <w:t xml:space="preserve"> define email categories. When a user sets a fixture, every email in the database is reclassified using the new parameter.</w:t>
+      </w:r>
+      <w:r>
+        <w:t xml:space="preserve"> Through the use of fixtures, </w:t>
+      </w:r>
+      <w:proofErr w:type="spellStart"/>
+      <w:r>
+        <w:t xml:space="preserve">a </w:t>
+      </w:r>
+      <w:proofErr w:type="gramStart"/>
+      <w:r>
+        <w:t>users</w:t>
+      </w:r>
+      <w:proofErr w:type="spellEnd"/>
+      <w:proofErr w:type="gramEnd"/>
+      <w:r>
+        <w:t xml:space="preserve"> results will be tailored to their specific needs and reflect their professional requirements.</w:t>
+      </w:r>
+      <w:r>
+        <w:t xml:space="preserve"> This flexibility was created with brand image in mind, as every companies’ percepti</w:t>
       </w:r>
       <w:r>
         <w:t>on of good or bad is different.</w:t>
@@ -3735,15 +3793,7 @@
         <w:rPr>
           <w:lang w:bidi="en-US"/>
         </w:rPr>
-        <w:t xml:space="preserve"> a proof of concept that businesses can use the aggregate data from Watson in ways that can result in actionable insights. Even within the short timeframe of this project (two weeks), it was possible to make a model that can accurately determine extremes of good or bad. With more time and resources, it would be possible to use machine learning and create a much more accurate statistical mo</w:t>
-      </w:r>
-      <w:bookmarkStart w:id="0" w:name="_GoBack"/>
-      <w:bookmarkEnd w:id="0"/>
-      <w:r>
-        <w:rPr>
-          <w:lang w:bidi="en-US"/>
-        </w:rPr>
-        <w:t>del. Within a different framework, other than Ruby on Rails, it would have been possible to add-in more statistical analysis as well. The only indication of t</w:t>
+        <w:t xml:space="preserve"> a proof of concept that businesses can use the aggregate data from Watson in ways that can result in actionable insights. Even within the short timeframe of this project (two weeks), it was possible to make a model that can accurately determine extremes of good or bad. With more time and resources, it would be possible to use machine learning and create a much more accurate statistical model. Within a different framework, other than Ruby on Rails, it would have been possible to add-in more statistical analysis as well. The only indication of t</w:t>
       </w:r>
       <w:r>
         <w:rPr>
@@ -5359,7 +5409,7 @@
 </file>
 
 <file path=customXml/itemProps1.xml><?xml version="1.0" encoding="utf-8"?>
-<ds:datastoreItem xmlns:ds="http://schemas.openxmlformats.org/officeDocument/2006/customXml" ds:itemID="{AB09F997-3F8D-5F4F-88D6-76A7BD2CD32F}">
+<ds:datastoreItem xmlns:ds="http://schemas.openxmlformats.org/officeDocument/2006/customXml" ds:itemID="{45B910C9-8E8C-8C45-94FD-9AE46DD0750C}">
   <ds:schemaRefs>
     <ds:schemaRef ds:uri="http://schemas.openxmlformats.org/officeDocument/2006/bibliography"/>
   </ds:schemaRefs>

</xml_diff>